<commit_message>
Map and Updated Manuscript
</commit_message>
<xml_diff>
--- a/Writing/181021_Outline.docx
+++ b/Writing/181021_Outline.docx
@@ -14,7 +14,7 @@
         <w:rPr>
           <w:rFonts w:ascii="Times New Roman" w:hAnsi="Times New Roman" w:cs="Times New Roman"/>
         </w:rPr>
-        <w:t>Title</w:t>
+        <w:t>Dual Isotope Model of Pedogenic Carbonate</w:t>
       </w:r>
     </w:p>
     <w:p>
@@ -29,8 +29,10 @@
         <w:rPr>
           <w:rFonts w:ascii="Times New Roman" w:hAnsi="Times New Roman" w:cs="Times New Roman"/>
         </w:rPr>
-        <w:t>Authors</w:t>
-      </w:r>
+        <w:t>Brenden Fischer-Femal and Gabriel Bowen</w:t>
+      </w:r>
+      <w:bookmarkStart w:id="0" w:name="_GoBack"/>
+      <w:bookmarkEnd w:id="0"/>
     </w:p>
     <w:p>
       <w:pPr>
@@ -3366,14 +3368,14 @@
         </w:rPr>
         <w:t xml:space="preserve">. A normally distributed uncertainty with 1σ = 1.1 </w:t>
       </w:r>
-      <w:bookmarkStart w:id="0" w:name="_Hlk510012040"/>
+      <w:bookmarkStart w:id="1" w:name="_Hlk510012040"/>
       <w:r>
         <w:rPr>
           <w:rFonts w:ascii="Times New Roman" w:hAnsi="Times New Roman" w:cs="Times New Roman"/>
         </w:rPr>
         <w:t>‰</w:t>
       </w:r>
-      <w:bookmarkEnd w:id="0"/>
+      <w:bookmarkEnd w:id="1"/>
       <w:r>
         <w:rPr>
           <w:rFonts w:ascii="Times New Roman" w:hAnsi="Times New Roman" w:cs="Times New Roman"/>
@@ -3470,6 +3472,14 @@
         </w:rPr>
         <w:t xml:space="preserve"> et. al. (2012).</w:t>
       </w:r>
+    </w:p>
+    <w:p>
+      <w:pPr>
+        <w:spacing w:line="480" w:lineRule="auto"/>
+        <w:rPr>
+          <w:rFonts w:ascii="Times New Roman" w:hAnsi="Times New Roman" w:cs="Times New Roman"/>
+        </w:rPr>
+      </w:pPr>
     </w:p>
     <w:p>
       <w:pPr>
@@ -3937,27 +3947,802 @@
         <w:spacing w:line="480" w:lineRule="auto"/>
         <w:rPr>
           <w:rFonts w:ascii="Times New Roman" w:hAnsi="Times New Roman" w:cs="Times New Roman"/>
+        </w:rPr>
+      </w:pPr>
+      <w:r>
+        <w:rPr>
+          <w:rFonts w:ascii="Times New Roman" w:hAnsi="Times New Roman" w:cs="Times New Roman"/>
+        </w:rPr>
+        <w:t>where R</w:t>
+      </w:r>
+      <w:r>
+        <w:rPr>
+          <w:rFonts w:ascii="Times New Roman" w:hAnsi="Times New Roman" w:cs="Times New Roman"/>
           <w:vertAlign w:val="subscript"/>
         </w:rPr>
-      </w:pPr>
-      <w:r>
-        <w:rPr>
-          <w:rFonts w:ascii="Times New Roman" w:hAnsi="Times New Roman" w:cs="Times New Roman"/>
-        </w:rPr>
-        <w:t>where R</w:t>
+        <w:t>0</w:t>
+      </w:r>
+      <w:r>
+        <w:rPr>
+          <w:rFonts w:ascii="Times New Roman" w:hAnsi="Times New Roman" w:cs="Times New Roman"/>
+        </w:rPr>
+        <w:t xml:space="preserve"> represents the basal soil respiration rate at 0 °C with no moisture limitation</w:t>
+      </w:r>
+      <w:r>
+        <w:rPr>
+          <w:rFonts w:ascii="Times New Roman" w:hAnsi="Times New Roman" w:cs="Times New Roman"/>
+        </w:rPr>
+        <w:t xml:space="preserve"> </w:t>
+      </w:r>
+      <w:r>
+        <w:rPr>
+          <w:rFonts w:ascii="Times New Roman" w:hAnsi="Times New Roman" w:cs="Times New Roman"/>
+        </w:rPr>
+        <w:t xml:space="preserve">(1.25 </w:t>
+      </w:r>
+      <w:proofErr w:type="spellStart"/>
+      <w:r>
+        <w:rPr>
+          <w:rFonts w:ascii="Times New Roman" w:hAnsi="Times New Roman" w:cs="Times New Roman"/>
+        </w:rPr>
+        <w:t>gC</w:t>
+      </w:r>
+      <w:proofErr w:type="spellEnd"/>
+      <w:r>
+        <w:rPr>
+          <w:rFonts w:ascii="Times New Roman" w:hAnsi="Times New Roman" w:cs="Times New Roman"/>
+        </w:rPr>
+        <w:t xml:space="preserve"> m</w:t>
+      </w:r>
+      <w:r>
+        <w:rPr>
+          <w:rFonts w:ascii="Times New Roman" w:hAnsi="Times New Roman" w:cs="Times New Roman"/>
+          <w:vertAlign w:val="superscript"/>
+        </w:rPr>
+        <w:t>-2</w:t>
+      </w:r>
+      <w:r>
+        <w:rPr>
+          <w:rFonts w:ascii="Times New Roman" w:hAnsi="Times New Roman" w:cs="Times New Roman"/>
+        </w:rPr>
+        <w:t xml:space="preserve"> d</w:t>
+      </w:r>
+      <w:r>
+        <w:rPr>
+          <w:rFonts w:ascii="Times New Roman" w:hAnsi="Times New Roman" w:cs="Times New Roman"/>
+          <w:vertAlign w:val="superscript"/>
+        </w:rPr>
+        <w:t>-1</w:t>
+      </w:r>
+      <w:r>
+        <w:rPr>
+          <w:rFonts w:ascii="Times New Roman" w:hAnsi="Times New Roman" w:cs="Times New Roman"/>
+        </w:rPr>
+        <w:t>), Q and K are constants (0.05452 °C</w:t>
+      </w:r>
+      <w:r>
+        <w:rPr>
+          <w:rFonts w:ascii="Times New Roman" w:hAnsi="Times New Roman" w:cs="Times New Roman"/>
+          <w:vertAlign w:val="superscript"/>
+        </w:rPr>
+        <w:t>-1</w:t>
+      </w:r>
+      <w:r>
+        <w:rPr>
+          <w:rFonts w:ascii="Times New Roman" w:hAnsi="Times New Roman" w:cs="Times New Roman"/>
+        </w:rPr>
+        <w:t xml:space="preserve"> and 127.77 mm, respectively). The compilation of respiration rate studies that were used to create this regression span a variety of environments and is more sensitive to precipitation compared to other studies</w:t>
+      </w:r>
+      <w:r>
+        <w:rPr>
+          <w:rFonts w:ascii="Times New Roman" w:hAnsi="Times New Roman" w:cs="Times New Roman"/>
+        </w:rPr>
+        <w:t>, usually underestimating respiration rates in hyper-arid environments with zero rainfall estimating zero respiration</w:t>
+      </w:r>
+      <w:r>
+        <w:rPr>
+          <w:rFonts w:ascii="Times New Roman" w:hAnsi="Times New Roman" w:cs="Times New Roman"/>
+        </w:rPr>
+        <w:t xml:space="preserve"> (Reichstein et al., 2003; </w:t>
+      </w:r>
+      <w:proofErr w:type="spellStart"/>
+      <w:r>
+        <w:rPr>
+          <w:rFonts w:ascii="Times New Roman" w:hAnsi="Times New Roman" w:cs="Times New Roman"/>
+        </w:rPr>
+        <w:t>Raich</w:t>
+      </w:r>
+      <w:proofErr w:type="spellEnd"/>
+      <w:r>
+        <w:rPr>
+          <w:rFonts w:ascii="Times New Roman" w:hAnsi="Times New Roman" w:cs="Times New Roman"/>
+        </w:rPr>
+        <w:t xml:space="preserve"> et al., 2002). A </w:t>
+      </w:r>
+      <w:r>
+        <w:rPr>
+          <w:rFonts w:ascii="Times New Roman" w:hAnsi="Times New Roman" w:cs="Times New Roman"/>
+        </w:rPr>
+        <w:t>beta</w:t>
+      </w:r>
+      <w:r>
+        <w:rPr>
+          <w:rFonts w:ascii="Times New Roman" w:hAnsi="Times New Roman" w:cs="Times New Roman"/>
+        </w:rPr>
+        <w:t xml:space="preserve"> distributed uncertainty with 1σ = 1.05 </w:t>
+      </w:r>
+      <w:proofErr w:type="spellStart"/>
+      <w:r>
+        <w:rPr>
+          <w:rFonts w:ascii="Times New Roman" w:hAnsi="Times New Roman" w:cs="Times New Roman"/>
+        </w:rPr>
+        <w:t>gC</w:t>
+      </w:r>
+      <w:proofErr w:type="spellEnd"/>
+      <w:r>
+        <w:rPr>
+          <w:rFonts w:ascii="Times New Roman" w:hAnsi="Times New Roman" w:cs="Times New Roman"/>
+        </w:rPr>
+        <w:t xml:space="preserve"> m</w:t>
+      </w:r>
+      <w:r>
+        <w:rPr>
+          <w:rFonts w:ascii="Times New Roman" w:hAnsi="Times New Roman" w:cs="Times New Roman"/>
+          <w:vertAlign w:val="superscript"/>
+        </w:rPr>
+        <w:t>-2</w:t>
+      </w:r>
+      <w:r>
+        <w:rPr>
+          <w:rFonts w:ascii="Times New Roman" w:hAnsi="Times New Roman" w:cs="Times New Roman"/>
+        </w:rPr>
+        <w:t xml:space="preserve"> d</w:t>
+      </w:r>
+      <w:r>
+        <w:rPr>
+          <w:rFonts w:ascii="Times New Roman" w:hAnsi="Times New Roman" w:cs="Times New Roman"/>
+          <w:vertAlign w:val="superscript"/>
+        </w:rPr>
+        <w:t>-1</w:t>
+      </w:r>
+      <w:r>
+        <w:rPr>
+          <w:rFonts w:ascii="Times New Roman" w:hAnsi="Times New Roman" w:cs="Times New Roman"/>
+        </w:rPr>
+        <w:t xml:space="preserve"> is applied to R, calculated from the average residuals of respiration and climate data from sites that were excluded from the original regression (</w:t>
+      </w:r>
+      <w:proofErr w:type="spellStart"/>
+      <w:r>
+        <w:rPr>
+          <w:rFonts w:ascii="Times New Roman" w:hAnsi="Times New Roman" w:cs="Times New Roman"/>
+        </w:rPr>
+        <w:t>Raich</w:t>
+      </w:r>
+      <w:proofErr w:type="spellEnd"/>
+      <w:r>
+        <w:rPr>
+          <w:rFonts w:ascii="Times New Roman" w:hAnsi="Times New Roman" w:cs="Times New Roman"/>
+        </w:rPr>
+        <w:t xml:space="preserve"> et. al. 2002). </w:t>
+      </w:r>
+      <w:r>
+        <w:rPr>
+          <w:rFonts w:ascii="Times New Roman" w:hAnsi="Times New Roman" w:cs="Times New Roman"/>
+        </w:rPr>
+        <w:t xml:space="preserve">If a decrease in soil </w:t>
+      </w:r>
+      <w:r>
+        <w:rPr>
+          <w:rFonts w:ascii="Times New Roman" w:hAnsi="Times New Roman" w:cs="Times New Roman"/>
+          <w:i/>
+        </w:rPr>
+        <w:t>p</w:t>
+      </w:r>
+      <w:r>
+        <w:rPr>
+          <w:rFonts w:ascii="Times New Roman" w:hAnsi="Times New Roman" w:cs="Times New Roman"/>
+        </w:rPr>
+        <w:t>CO</w:t>
       </w:r>
       <w:r>
         <w:rPr>
           <w:rFonts w:ascii="Times New Roman" w:hAnsi="Times New Roman" w:cs="Times New Roman"/>
           <w:vertAlign w:val="subscript"/>
         </w:rPr>
+        <w:t>2</w:t>
+      </w:r>
+      <w:r>
+        <w:rPr>
+          <w:rFonts w:ascii="Times New Roman" w:hAnsi="Times New Roman" w:cs="Times New Roman"/>
+        </w:rPr>
+        <w:t xml:space="preserve"> is a main mechanism to carbonate precipitation, the mean respiration rate could be significantly higher than the respiration rate during carbonate precipitation </w:t>
+      </w:r>
+      <w:r>
+        <w:rPr>
+          <w:rFonts w:ascii="Times New Roman" w:hAnsi="Times New Roman" w:cs="Times New Roman"/>
+        </w:rPr>
+        <w:lastRenderedPageBreak/>
+        <w:t>events. To optimize the model to this potential mechanism, we add a respiration fraction (R</w:t>
+      </w:r>
+      <w:r>
+        <w:rPr>
+          <w:rFonts w:ascii="Times New Roman" w:hAnsi="Times New Roman" w:cs="Times New Roman"/>
+          <w:vertAlign w:val="subscript"/>
+        </w:rPr>
+        <w:t>f</w:t>
+      </w:r>
+      <w:r>
+        <w:rPr>
+          <w:rFonts w:ascii="Times New Roman" w:hAnsi="Times New Roman" w:cs="Times New Roman"/>
+        </w:rPr>
+        <w:t>)</w:t>
+      </w:r>
+      <w:r>
+        <w:rPr>
+          <w:rFonts w:ascii="Times New Roman" w:hAnsi="Times New Roman" w:cs="Times New Roman"/>
+        </w:rPr>
+        <w:t xml:space="preserve"> between 0 and 1 to represent the fraction of estimated respiration</w:t>
+      </w:r>
+      <w:r>
+        <w:rPr>
+          <w:rFonts w:ascii="Times New Roman" w:hAnsi="Times New Roman" w:cs="Times New Roman"/>
+        </w:rPr>
+        <w:t>, calculated in Equation 5,</w:t>
+      </w:r>
+      <w:r>
+        <w:rPr>
+          <w:rFonts w:ascii="Times New Roman" w:hAnsi="Times New Roman" w:cs="Times New Roman"/>
+        </w:rPr>
+        <w:t xml:space="preserve"> that </w:t>
+      </w:r>
+      <w:r>
+        <w:rPr>
+          <w:rFonts w:ascii="Times New Roman" w:hAnsi="Times New Roman" w:cs="Times New Roman"/>
+        </w:rPr>
+        <w:t>best fit the carbon isotope values of the pedogenic carbonates.</w:t>
+      </w:r>
+    </w:p>
+    <w:p>
+      <w:pPr>
+        <w:spacing w:line="480" w:lineRule="auto"/>
+        <w:rPr>
+          <w:rFonts w:ascii="Times New Roman" w:hAnsi="Times New Roman" w:cs="Times New Roman"/>
+        </w:rPr>
+      </w:pPr>
+      <w:r>
+        <w:rPr>
+          <w:rFonts w:ascii="Times New Roman" w:hAnsi="Times New Roman" w:cs="Times New Roman"/>
+        </w:rPr>
+        <w:t>Depth to Carbonate Formation</w:t>
+      </w:r>
+    </w:p>
+    <w:p>
+      <w:pPr>
+        <w:spacing w:line="480" w:lineRule="auto"/>
+        <w:ind w:firstLine="720"/>
+        <w:rPr>
+          <w:rFonts w:ascii="Times New Roman" w:hAnsi="Times New Roman" w:cs="Times New Roman"/>
+        </w:rPr>
+      </w:pPr>
+      <w:r>
+        <w:rPr>
+          <w:rFonts w:ascii="Times New Roman" w:hAnsi="Times New Roman" w:cs="Times New Roman"/>
+        </w:rPr>
+        <w:t>The depth (</w:t>
+      </w:r>
+      <w:proofErr w:type="spellStart"/>
+      <w:r>
+        <w:rPr>
+          <w:rFonts w:ascii="Times New Roman" w:hAnsi="Times New Roman" w:cs="Times New Roman"/>
+        </w:rPr>
+        <w:t>z</w:t>
+      </w:r>
+      <w:r>
+        <w:rPr>
+          <w:rFonts w:ascii="Times New Roman" w:hAnsi="Times New Roman" w:cs="Times New Roman"/>
+          <w:vertAlign w:val="subscript"/>
+        </w:rPr>
+        <w:t>t</w:t>
+      </w:r>
+      <w:proofErr w:type="spellEnd"/>
+      <w:r>
+        <w:rPr>
+          <w:rFonts w:ascii="Times New Roman" w:hAnsi="Times New Roman" w:cs="Times New Roman"/>
+        </w:rPr>
+        <w:t xml:space="preserve">, cm) from the soil surface to carbonate formation is necessary to calculate both C and O isotope values of pedogenic carbonate. We adopt an empirical relationship for depth </w:t>
+      </w:r>
+      <w:r>
+        <w:rPr>
+          <w:rFonts w:ascii="Times New Roman" w:hAnsi="Times New Roman" w:cs="Times New Roman"/>
+        </w:rPr>
+        <w:t>to the top of the</w:t>
+      </w:r>
+      <w:r>
+        <w:rPr>
+          <w:rFonts w:ascii="Times New Roman" w:hAnsi="Times New Roman" w:cs="Times New Roman"/>
+        </w:rPr>
+        <w:t xml:space="preserve"> pedogenic carbonate formation </w:t>
+      </w:r>
+      <w:r>
+        <w:rPr>
+          <w:rFonts w:ascii="Times New Roman" w:hAnsi="Times New Roman" w:cs="Times New Roman"/>
+        </w:rPr>
+        <w:t>horizon</w:t>
+      </w:r>
+      <w:r>
+        <w:rPr>
+          <w:rFonts w:ascii="Times New Roman" w:hAnsi="Times New Roman" w:cs="Times New Roman"/>
+        </w:rPr>
+        <w:t xml:space="preserve"> </w:t>
+      </w:r>
+      <w:r>
+        <w:rPr>
+          <w:rFonts w:ascii="Times New Roman" w:hAnsi="Times New Roman" w:cs="Times New Roman"/>
+        </w:rPr>
+        <w:fldChar w:fldCharType="begin" w:fldLock="1"/>
+      </w:r>
+      <w:r>
+        <w:rPr>
+          <w:rFonts w:ascii="Times New Roman" w:hAnsi="Times New Roman" w:cs="Times New Roman"/>
+        </w:rPr>
+        <w:instrText>ADDIN CSL_CITATION {"citationItems":[{"id":"ITEM-1","itemData":{"DOI":"10.1130/G21263.1","ISSN":"0091-7613","author":[{"dropping-particle":"","family":"Retallack","given":"Gregory J.","non-dropping-particle":"","parse-names":false,"suffix":""}],"container-title":"Geology","id":"ITEM-1","issue":"4","issued":{"date-parts":[["2005","4","1"]]},"page":"333","publisher":"GeoScienceWorld","title":"Pedogenic carbonate proxies for amount and seasonality of precipitation in paleosols","type":"article-journal","volume":"33"},"uris":["http://www.mendeley.com/documents/?uuid=a1cc40ae-035f-3e80-80de-13917dfb8944"]}],"mendeley":{"formattedCitation":"(Retallack, 2005)","plainTextFormattedCitation":"(Retallack, 2005)","previouslyFormattedCitation":"(Retallack, 2005)"},"properties":{"noteIndex":0},"schema":"https://github.com/citation-style-language/schema/raw/master/csl-citation.json"}</w:instrText>
+      </w:r>
+      <w:r>
+        <w:rPr>
+          <w:rFonts w:ascii="Times New Roman" w:hAnsi="Times New Roman" w:cs="Times New Roman"/>
+        </w:rPr>
+        <w:fldChar w:fldCharType="separate"/>
+      </w:r>
+      <w:r>
+        <w:rPr>
+          <w:rFonts w:ascii="Times New Roman" w:hAnsi="Times New Roman" w:cs="Times New Roman"/>
+          <w:noProof/>
+        </w:rPr>
+        <w:t>(Retallack, 2005)</w:t>
+      </w:r>
+      <w:r>
+        <w:rPr>
+          <w:rFonts w:ascii="Times New Roman" w:hAnsi="Times New Roman" w:cs="Times New Roman"/>
+        </w:rPr>
+        <w:fldChar w:fldCharType="end"/>
+      </w:r>
+      <w:r>
+        <w:rPr>
+          <w:rFonts w:ascii="Times New Roman" w:hAnsi="Times New Roman" w:cs="Times New Roman"/>
+        </w:rPr>
+        <w:t xml:space="preserve">: </w:t>
+      </w:r>
+    </w:p>
+    <w:p>
+      <w:pPr>
+        <w:spacing w:line="480" w:lineRule="auto"/>
+        <w:ind w:firstLine="720"/>
+        <w:rPr>
+          <w:rFonts w:ascii="Times New Roman" w:hAnsi="Times New Roman" w:cs="Times New Roman"/>
+        </w:rPr>
+      </w:pPr>
+    </w:p>
+    <w:p>
+      <w:pPr>
+        <w:spacing w:line="480" w:lineRule="auto"/>
+        <w:rPr>
+          <w:rFonts w:ascii="Times New Roman" w:hAnsi="Times New Roman" w:cs="Times New Roman"/>
+        </w:rPr>
+      </w:pPr>
+      <m:oMath>
+        <m:sSub>
+          <m:sSubPr>
+            <m:ctrlPr>
+              <w:rPr>
+                <w:rFonts w:ascii="Cambria Math" w:hAnsi="Cambria Math" w:cs="Times New Roman"/>
+              </w:rPr>
+            </m:ctrlPr>
+          </m:sSubPr>
+          <m:e>
+            <m:r>
+              <w:rPr>
+                <w:rFonts w:ascii="Cambria Math" w:hAnsi="Cambria Math" w:cs="Times New Roman"/>
+              </w:rPr>
+              <m:t>z</m:t>
+            </m:r>
+          </m:e>
+          <m:sub>
+            <m:r>
+              <w:rPr>
+                <w:rFonts w:ascii="Cambria Math" w:hAnsi="Cambria Math" w:cs="Times New Roman"/>
+              </w:rPr>
+              <m:t>t</m:t>
+            </m:r>
+          </m:sub>
+        </m:sSub>
+        <m:r>
+          <m:rPr>
+            <m:nor/>
+          </m:rPr>
+          <w:rPr>
+            <w:rFonts w:ascii="Times New Roman" w:hAnsi="Times New Roman" w:cs="Times New Roman"/>
+          </w:rPr>
+          <m:t xml:space="preserve"> = </m:t>
+        </m:r>
+        <m:sSub>
+          <m:sSubPr>
+            <m:ctrlPr>
+              <w:rPr>
+                <w:rFonts w:ascii="Cambria Math" w:hAnsi="Cambria Math" w:cs="Times New Roman"/>
+              </w:rPr>
+            </m:ctrlPr>
+          </m:sSubPr>
+          <m:e>
+            <m:r>
+              <w:rPr>
+                <w:rFonts w:ascii="Cambria Math" w:hAnsi="Cambria Math" w:cs="Times New Roman"/>
+              </w:rPr>
+              <m:t>P</m:t>
+            </m:r>
+          </m:e>
+          <m:sub>
+            <m:r>
+              <w:rPr>
+                <w:rFonts w:ascii="Cambria Math" w:hAnsi="Cambria Math" w:cs="Times New Roman"/>
+              </w:rPr>
+              <m:t>a</m:t>
+            </m:r>
+          </m:sub>
+        </m:sSub>
+        <m:r>
+          <m:rPr>
+            <m:nor/>
+          </m:rPr>
+          <w:rPr>
+            <w:rFonts w:ascii="Times New Roman" w:hAnsi="Times New Roman" w:cs="Times New Roman"/>
+          </w:rPr>
+          <m:t xml:space="preserve"> * 0.0925 - 13.4</m:t>
+        </m:r>
+      </m:oMath>
+      <w:r>
+        <w:rPr>
+          <w:rFonts w:ascii="Times New Roman" w:hAnsi="Times New Roman" w:cs="Times New Roman"/>
+        </w:rPr>
+        <w:tab/>
+      </w:r>
+      <w:r>
+        <w:rPr>
+          <w:rFonts w:ascii="Times New Roman" w:hAnsi="Times New Roman" w:cs="Times New Roman"/>
+        </w:rPr>
+        <w:tab/>
+      </w:r>
+      <w:r>
+        <w:rPr>
+          <w:rFonts w:ascii="Times New Roman" w:hAnsi="Times New Roman" w:cs="Times New Roman"/>
+        </w:rPr>
+        <w:tab/>
+      </w:r>
+      <w:r>
+        <w:rPr>
+          <w:rFonts w:ascii="Times New Roman" w:hAnsi="Times New Roman" w:cs="Times New Roman"/>
+        </w:rPr>
+        <w:tab/>
+      </w:r>
+      <w:r>
+        <w:rPr>
+          <w:rFonts w:ascii="Times New Roman" w:hAnsi="Times New Roman" w:cs="Times New Roman"/>
+        </w:rPr>
+        <w:tab/>
+      </w:r>
+      <w:r>
+        <w:rPr>
+          <w:rFonts w:ascii="Times New Roman" w:hAnsi="Times New Roman" w:cs="Times New Roman"/>
+        </w:rPr>
+        <w:tab/>
+      </w:r>
+      <w:r>
+        <w:rPr>
+          <w:rFonts w:ascii="Times New Roman" w:hAnsi="Times New Roman" w:cs="Times New Roman"/>
+        </w:rPr>
+        <w:tab/>
+      </w:r>
+      <w:r>
+        <w:rPr>
+          <w:rFonts w:ascii="Times New Roman" w:hAnsi="Times New Roman" w:cs="Times New Roman"/>
+        </w:rPr>
+        <w:tab/>
+      </w:r>
+      <w:r>
+        <w:rPr>
+          <w:rFonts w:ascii="Times New Roman" w:hAnsi="Times New Roman" w:cs="Times New Roman"/>
+        </w:rPr>
+        <w:tab/>
+      </w:r>
+      <w:r>
+        <w:rPr>
+          <w:rFonts w:ascii="Times New Roman" w:hAnsi="Times New Roman" w:cs="Times New Roman"/>
+        </w:rPr>
+        <w:tab/>
+      </w:r>
+      <w:r>
+        <w:rPr>
+          <w:rFonts w:ascii="Times New Roman" w:hAnsi="Times New Roman" w:cs="Times New Roman"/>
+        </w:rPr>
+        <w:t>(16)</w:t>
+      </w:r>
+    </w:p>
+    <w:p>
+      <w:pPr>
+        <w:spacing w:line="480" w:lineRule="auto"/>
+        <w:rPr>
+          <w:rFonts w:ascii="Times New Roman" w:hAnsi="Times New Roman" w:cs="Times New Roman"/>
+        </w:rPr>
+      </w:pPr>
+    </w:p>
+    <w:p>
+      <w:pPr>
+        <w:spacing w:line="480" w:lineRule="auto"/>
+        <w:rPr>
+          <w:rFonts w:ascii="Times New Roman" w:hAnsi="Times New Roman" w:cs="Times New Roman"/>
+        </w:rPr>
+      </w:pPr>
+      <w:r>
+        <w:rPr>
+          <w:rFonts w:ascii="Times New Roman" w:hAnsi="Times New Roman" w:cs="Times New Roman"/>
+        </w:rPr>
+        <w:t>Then, the average depth of carbonate formation is found, using P</w:t>
+      </w:r>
+      <w:r>
+        <w:rPr>
+          <w:rFonts w:ascii="Times New Roman" w:hAnsi="Times New Roman" w:cs="Times New Roman"/>
+          <w:vertAlign w:val="subscript"/>
+        </w:rPr>
+        <w:t>PCQ</w:t>
+      </w:r>
+      <w:r>
+        <w:rPr>
+          <w:rFonts w:ascii="Times New Roman" w:hAnsi="Times New Roman" w:cs="Times New Roman"/>
+        </w:rPr>
+        <w:t xml:space="preserve"> as a proxy for seasonality of precipitation (</w:t>
+      </w:r>
+      <w:proofErr w:type="spellStart"/>
+      <w:r>
+        <w:rPr>
+          <w:rFonts w:ascii="Times New Roman" w:hAnsi="Times New Roman" w:cs="Times New Roman"/>
+        </w:rPr>
+        <w:t>Retallack</w:t>
+      </w:r>
+      <w:proofErr w:type="spellEnd"/>
+      <w:r>
+        <w:rPr>
+          <w:rFonts w:ascii="Times New Roman" w:hAnsi="Times New Roman" w:cs="Times New Roman"/>
+        </w:rPr>
+        <w:t>, 2005):</w:t>
+      </w:r>
+    </w:p>
+    <w:p>
+      <w:pPr>
+        <w:spacing w:line="480" w:lineRule="auto"/>
+        <w:rPr>
+          <w:rFonts w:ascii="Times New Roman" w:hAnsi="Times New Roman" w:cs="Times New Roman"/>
+        </w:rPr>
+      </w:pPr>
+    </w:p>
+    <w:p>
+      <w:pPr>
+        <w:spacing w:line="480" w:lineRule="auto"/>
+        <w:rPr>
+          <w:rFonts w:ascii="Times New Roman" w:hAnsi="Times New Roman" w:cs="Times New Roman"/>
+        </w:rPr>
+      </w:pPr>
+      <w:r>
+        <w:rPr>
+          <w:rFonts w:ascii="Times New Roman" w:hAnsi="Times New Roman" w:cs="Times New Roman"/>
+        </w:rPr>
+        <w:t xml:space="preserve">z = </w:t>
+      </w:r>
+      <w:proofErr w:type="spellStart"/>
+      <w:r>
+        <w:rPr>
+          <w:rFonts w:ascii="Times New Roman" w:hAnsi="Times New Roman" w:cs="Times New Roman"/>
+        </w:rPr>
+        <w:t>z</w:t>
+      </w:r>
+      <w:r>
+        <w:rPr>
+          <w:rFonts w:ascii="Times New Roman" w:hAnsi="Times New Roman" w:cs="Times New Roman"/>
+          <w:vertAlign w:val="subscript"/>
+        </w:rPr>
+        <w:t>t</w:t>
+      </w:r>
+      <w:proofErr w:type="spellEnd"/>
+      <w:r>
+        <w:rPr>
+          <w:rFonts w:ascii="Times New Roman" w:hAnsi="Times New Roman" w:cs="Times New Roman"/>
+        </w:rPr>
+        <w:t xml:space="preserve"> + </w:t>
+      </w:r>
+      <w:proofErr w:type="gramStart"/>
+      <w:r>
+        <w:rPr>
+          <w:rFonts w:ascii="Times New Roman" w:hAnsi="Times New Roman" w:cs="Times New Roman"/>
+        </w:rPr>
+        <w:t>abs[</w:t>
+      </w:r>
+      <w:proofErr w:type="gramEnd"/>
+      <w:r>
+        <w:rPr>
+          <w:rFonts w:ascii="Times New Roman" w:hAnsi="Times New Roman" w:cs="Times New Roman"/>
+        </w:rPr>
+        <w:t>(P</w:t>
+      </w:r>
+      <w:r>
+        <w:rPr>
+          <w:rFonts w:ascii="Times New Roman" w:hAnsi="Times New Roman" w:cs="Times New Roman"/>
+          <w:vertAlign w:val="subscript"/>
+        </w:rPr>
+        <w:t>PCQ</w:t>
+      </w:r>
+      <w:r>
+        <w:rPr>
+          <w:rFonts w:ascii="Times New Roman" w:hAnsi="Times New Roman" w:cs="Times New Roman"/>
+        </w:rPr>
+        <w:t xml:space="preserve">  – P</w:t>
+      </w:r>
+      <w:r>
+        <w:rPr>
+          <w:rFonts w:ascii="Times New Roman" w:hAnsi="Times New Roman" w:cs="Times New Roman"/>
+          <w:vertAlign w:val="subscript"/>
+        </w:rPr>
+        <w:t>a</w:t>
+      </w:r>
+      <w:r>
+        <w:rPr>
+          <w:rFonts w:ascii="Times New Roman" w:hAnsi="Times New Roman" w:cs="Times New Roman"/>
+        </w:rPr>
+        <w:t xml:space="preserve"> / 4) * 0.74 + 17.4] / 2</w:t>
+      </w:r>
+      <w:r>
+        <w:rPr>
+          <w:rFonts w:ascii="Times New Roman" w:hAnsi="Times New Roman" w:cs="Times New Roman"/>
+        </w:rPr>
+        <w:t>.</w:t>
+      </w:r>
+    </w:p>
+    <w:p>
+      <w:pPr>
+        <w:spacing w:line="480" w:lineRule="auto"/>
+        <w:rPr>
+          <w:rFonts w:ascii="Times New Roman" w:hAnsi="Times New Roman" w:cs="Times New Roman"/>
+          <w:i/>
+        </w:rPr>
+      </w:pPr>
+    </w:p>
+    <w:p>
+      <w:pPr>
+        <w:spacing w:line="480" w:lineRule="auto"/>
+        <w:rPr>
+          <w:rFonts w:ascii="Times New Roman" w:hAnsi="Times New Roman" w:cs="Times New Roman"/>
+        </w:rPr>
+      </w:pPr>
+      <w:r>
+        <w:rPr>
+          <w:rFonts w:ascii="Times New Roman" w:hAnsi="Times New Roman" w:cs="Times New Roman"/>
+        </w:rPr>
+        <w:t xml:space="preserve">We restrict </w:t>
+      </w:r>
+      <w:r>
+        <w:rPr>
+          <w:rFonts w:ascii="Times New Roman" w:hAnsi="Times New Roman" w:cs="Times New Roman"/>
+          <w:i/>
+        </w:rPr>
+        <w:t>z</w:t>
+      </w:r>
+      <w:r>
+        <w:rPr>
+          <w:rFonts w:ascii="Times New Roman" w:hAnsi="Times New Roman" w:cs="Times New Roman"/>
+        </w:rPr>
+        <w:t xml:space="preserve"> </w:t>
+      </w:r>
+      <w:r>
+        <w:rPr>
+          <w:rFonts w:ascii="Times New Roman" w:hAnsi="Times New Roman" w:cs="Times New Roman"/>
+        </w:rPr>
+        <w:t xml:space="preserve">to </w:t>
+      </w:r>
+      <w:r>
+        <w:rPr>
+          <w:rFonts w:ascii="Times New Roman" w:hAnsi="Times New Roman" w:cs="Times New Roman"/>
+        </w:rPr>
+        <w:t xml:space="preserve">≤ </w:t>
+      </w:r>
+      <w:r>
+        <w:rPr>
+          <w:rFonts w:ascii="Times New Roman" w:hAnsi="Times New Roman" w:cs="Times New Roman"/>
+        </w:rPr>
+        <w:t>100 cm</w:t>
+      </w:r>
+      <w:r>
+        <w:rPr>
+          <w:rFonts w:ascii="Times New Roman" w:hAnsi="Times New Roman" w:cs="Times New Roman"/>
+        </w:rPr>
+        <w:t>,</w:t>
+      </w:r>
+      <w:r>
+        <w:rPr>
+          <w:rFonts w:ascii="Times New Roman" w:hAnsi="Times New Roman" w:cs="Times New Roman"/>
+        </w:rPr>
+        <w:t xml:space="preserve"> based on </w:t>
+      </w:r>
+      <w:r>
+        <w:rPr>
+          <w:rFonts w:ascii="Times New Roman" w:hAnsi="Times New Roman" w:cs="Times New Roman"/>
+        </w:rPr>
+        <w:t>the assumption that</w:t>
+      </w:r>
+      <w:r>
+        <w:rPr>
+          <w:rFonts w:ascii="Times New Roman" w:hAnsi="Times New Roman" w:cs="Times New Roman"/>
+        </w:rPr>
+        <w:t xml:space="preserve"> isotope values of pedogenic carbonates precipitated at </w:t>
+      </w:r>
+      <w:r>
+        <w:rPr>
+          <w:rFonts w:ascii="Times New Roman" w:hAnsi="Times New Roman" w:cs="Times New Roman"/>
+        </w:rPr>
+        <w:t xml:space="preserve">a depth of </w:t>
+      </w:r>
+      <w:r>
+        <w:rPr>
+          <w:rFonts w:ascii="Times New Roman" w:hAnsi="Times New Roman" w:cs="Times New Roman"/>
+        </w:rPr>
+        <w:t>100 cm (L) are similar to those precipitated deeper in the soil column. A</w:t>
+      </w:r>
+      <w:r>
+        <w:rPr>
+          <w:rFonts w:ascii="Times New Roman" w:hAnsi="Times New Roman" w:cs="Times New Roman"/>
+        </w:rPr>
+        <w:t xml:space="preserve"> beta distribution with</w:t>
+      </w:r>
+      <w:r>
+        <w:rPr>
+          <w:rFonts w:ascii="Times New Roman" w:hAnsi="Times New Roman" w:cs="Times New Roman"/>
+        </w:rPr>
+        <w:t xml:space="preserve"> 1σ = 2</w:t>
+      </w:r>
+      <w:r>
+        <w:rPr>
+          <w:rFonts w:ascii="Times New Roman" w:hAnsi="Times New Roman" w:cs="Times New Roman"/>
+        </w:rPr>
         <w:t>0</w:t>
       </w:r>
       <w:r>
         <w:rPr>
           <w:rFonts w:ascii="Times New Roman" w:hAnsi="Times New Roman" w:cs="Times New Roman"/>
         </w:rPr>
-        <w:t xml:space="preserve"> represents the basal soil respiration rate at 0 °C with no moisture limitation</w:t>
+        <w:t xml:space="preserve"> cm is applied to </w:t>
+      </w:r>
+      <w:r>
+        <w:rPr>
+          <w:rFonts w:ascii="Times New Roman" w:hAnsi="Times New Roman" w:cs="Times New Roman"/>
+          <w:i/>
+        </w:rPr>
+        <w:t>z</w:t>
+      </w:r>
+      <w:r>
+        <w:rPr>
+          <w:rFonts w:ascii="Times New Roman" w:hAnsi="Times New Roman" w:cs="Times New Roman"/>
+        </w:rPr>
+        <w:t xml:space="preserve">, calculated from the average residuals of the data from </w:t>
+      </w:r>
+      <w:proofErr w:type="spellStart"/>
+      <w:r>
+        <w:rPr>
+          <w:rFonts w:ascii="Times New Roman" w:hAnsi="Times New Roman" w:cs="Times New Roman"/>
+        </w:rPr>
+        <w:t>Retallack</w:t>
+      </w:r>
+      <w:proofErr w:type="spellEnd"/>
+      <w:r>
+        <w:rPr>
+          <w:rFonts w:ascii="Times New Roman" w:hAnsi="Times New Roman" w:cs="Times New Roman"/>
+        </w:rPr>
+        <w:t xml:space="preserve"> (2005).</w:t>
       </w:r>
       <w:r>
         <w:rPr>
@@ -3965,175 +4750,46 @@
         </w:rPr>
         <w:t xml:space="preserve"> </w:t>
       </w:r>
-      <w:r>
-        <w:rPr>
-          <w:rFonts w:ascii="Times New Roman" w:hAnsi="Times New Roman" w:cs="Times New Roman"/>
-        </w:rPr>
-        <w:t xml:space="preserve">(1.25 </w:t>
-      </w:r>
-      <w:proofErr w:type="spellStart"/>
-      <w:r>
-        <w:rPr>
-          <w:rFonts w:ascii="Times New Roman" w:hAnsi="Times New Roman" w:cs="Times New Roman"/>
-        </w:rPr>
-        <w:t>gC</w:t>
-      </w:r>
-      <w:proofErr w:type="spellEnd"/>
-      <w:r>
-        <w:rPr>
-          <w:rFonts w:ascii="Times New Roman" w:hAnsi="Times New Roman" w:cs="Times New Roman"/>
-        </w:rPr>
-        <w:t xml:space="preserve"> m</w:t>
-      </w:r>
-      <w:r>
-        <w:rPr>
-          <w:rFonts w:ascii="Times New Roman" w:hAnsi="Times New Roman" w:cs="Times New Roman"/>
-          <w:vertAlign w:val="superscript"/>
-        </w:rPr>
-        <w:t>-2</w:t>
-      </w:r>
-      <w:r>
-        <w:rPr>
-          <w:rFonts w:ascii="Times New Roman" w:hAnsi="Times New Roman" w:cs="Times New Roman"/>
-        </w:rPr>
-        <w:t xml:space="preserve"> d</w:t>
-      </w:r>
-      <w:r>
-        <w:rPr>
-          <w:rFonts w:ascii="Times New Roman" w:hAnsi="Times New Roman" w:cs="Times New Roman"/>
-          <w:vertAlign w:val="superscript"/>
-        </w:rPr>
-        <w:t>-1</w:t>
-      </w:r>
-      <w:r>
-        <w:rPr>
-          <w:rFonts w:ascii="Times New Roman" w:hAnsi="Times New Roman" w:cs="Times New Roman"/>
-        </w:rPr>
-        <w:t>), Q and K are constants (0.05452 °C</w:t>
-      </w:r>
-      <w:r>
-        <w:rPr>
-          <w:rFonts w:ascii="Times New Roman" w:hAnsi="Times New Roman" w:cs="Times New Roman"/>
-          <w:vertAlign w:val="superscript"/>
-        </w:rPr>
-        <w:t>-1</w:t>
-      </w:r>
-      <w:r>
-        <w:rPr>
-          <w:rFonts w:ascii="Times New Roman" w:hAnsi="Times New Roman" w:cs="Times New Roman"/>
-        </w:rPr>
-        <w:t xml:space="preserve"> and 127.77 mm, respectively). The compilation of respiration rate studies that were used to create this regression span a variety of environments and is more sensitive to precipitation compared to other studies</w:t>
-      </w:r>
-      <w:r>
-        <w:rPr>
-          <w:rFonts w:ascii="Times New Roman" w:hAnsi="Times New Roman" w:cs="Times New Roman"/>
-        </w:rPr>
-        <w:t>, usually underestimating respiration rates in hyper-arid environments with zero rainfall estimating zero respiration</w:t>
-      </w:r>
-      <w:r>
-        <w:rPr>
-          <w:rFonts w:ascii="Times New Roman" w:hAnsi="Times New Roman" w:cs="Times New Roman"/>
-        </w:rPr>
-        <w:t xml:space="preserve"> (Reichstein et al., 2003; </w:t>
-      </w:r>
-      <w:proofErr w:type="spellStart"/>
-      <w:r>
-        <w:rPr>
-          <w:rFonts w:ascii="Times New Roman" w:hAnsi="Times New Roman" w:cs="Times New Roman"/>
-        </w:rPr>
-        <w:t>Raich</w:t>
-      </w:r>
-      <w:proofErr w:type="spellEnd"/>
-      <w:r>
-        <w:rPr>
-          <w:rFonts w:ascii="Times New Roman" w:hAnsi="Times New Roman" w:cs="Times New Roman"/>
-        </w:rPr>
-        <w:t xml:space="preserve"> et al., 2002). A </w:t>
-      </w:r>
-      <w:r>
-        <w:rPr>
-          <w:rFonts w:ascii="Times New Roman" w:hAnsi="Times New Roman" w:cs="Times New Roman"/>
-        </w:rPr>
-        <w:t>beta</w:t>
-      </w:r>
-      <w:r>
-        <w:rPr>
-          <w:rFonts w:ascii="Times New Roman" w:hAnsi="Times New Roman" w:cs="Times New Roman"/>
-        </w:rPr>
-        <w:t xml:space="preserve"> distributed uncertainty with 1σ = 1.05 </w:t>
-      </w:r>
-      <w:proofErr w:type="spellStart"/>
-      <w:r>
-        <w:rPr>
-          <w:rFonts w:ascii="Times New Roman" w:hAnsi="Times New Roman" w:cs="Times New Roman"/>
-        </w:rPr>
-        <w:t>gC</w:t>
-      </w:r>
-      <w:proofErr w:type="spellEnd"/>
-      <w:r>
-        <w:rPr>
-          <w:rFonts w:ascii="Times New Roman" w:hAnsi="Times New Roman" w:cs="Times New Roman"/>
-        </w:rPr>
-        <w:t xml:space="preserve"> m</w:t>
-      </w:r>
-      <w:r>
-        <w:rPr>
-          <w:rFonts w:ascii="Times New Roman" w:hAnsi="Times New Roman" w:cs="Times New Roman"/>
-          <w:vertAlign w:val="superscript"/>
-        </w:rPr>
-        <w:t>-2</w:t>
-      </w:r>
-      <w:r>
-        <w:rPr>
-          <w:rFonts w:ascii="Times New Roman" w:hAnsi="Times New Roman" w:cs="Times New Roman"/>
-        </w:rPr>
-        <w:t xml:space="preserve"> d</w:t>
-      </w:r>
-      <w:r>
-        <w:rPr>
-          <w:rFonts w:ascii="Times New Roman" w:hAnsi="Times New Roman" w:cs="Times New Roman"/>
-          <w:vertAlign w:val="superscript"/>
-        </w:rPr>
-        <w:t>-1</w:t>
-      </w:r>
-      <w:r>
-        <w:rPr>
-          <w:rFonts w:ascii="Times New Roman" w:hAnsi="Times New Roman" w:cs="Times New Roman"/>
-        </w:rPr>
-        <w:t xml:space="preserve"> is applied to R, calculated from the average residuals of respiration and climate data from sites that were excluded from the original regression (</w:t>
-      </w:r>
-      <w:proofErr w:type="spellStart"/>
-      <w:r>
-        <w:rPr>
-          <w:rFonts w:ascii="Times New Roman" w:hAnsi="Times New Roman" w:cs="Times New Roman"/>
-        </w:rPr>
-        <w:t>Raich</w:t>
-      </w:r>
-      <w:proofErr w:type="spellEnd"/>
-      <w:r>
-        <w:rPr>
-          <w:rFonts w:ascii="Times New Roman" w:hAnsi="Times New Roman" w:cs="Times New Roman"/>
-        </w:rPr>
-        <w:t xml:space="preserve"> et. al. 2002). </w:t>
-      </w:r>
-      <w:r>
-        <w:rPr>
-          <w:rFonts w:ascii="Times New Roman" w:hAnsi="Times New Roman" w:cs="Times New Roman"/>
-        </w:rPr>
-        <w:t xml:space="preserve">If a decrease in soil </w:t>
-      </w:r>
-      <w:r>
-        <w:rPr>
-          <w:rFonts w:ascii="Times New Roman" w:hAnsi="Times New Roman" w:cs="Times New Roman"/>
-          <w:i/>
-        </w:rPr>
-        <w:t>p</w:t>
-      </w:r>
-      <w:r>
-        <w:rPr>
-          <w:rFonts w:ascii="Times New Roman" w:hAnsi="Times New Roman" w:cs="Times New Roman"/>
-        </w:rPr>
-        <w:t>CO</w:t>
+    </w:p>
+    <w:p>
+      <w:pPr>
+        <w:spacing w:line="480" w:lineRule="auto"/>
+        <w:rPr>
+          <w:rFonts w:ascii="Times New Roman" w:hAnsi="Times New Roman" w:cs="Times New Roman"/>
+        </w:rPr>
+      </w:pPr>
+      <w:r>
+        <w:rPr>
+          <w:rFonts w:ascii="Times New Roman" w:hAnsi="Times New Roman" w:cs="Times New Roman"/>
+        </w:rPr>
+        <w:t>2.2.1.</w:t>
+      </w:r>
+      <w:r>
+        <w:rPr>
+          <w:rFonts w:ascii="Times New Roman" w:hAnsi="Times New Roman" w:cs="Times New Roman"/>
+        </w:rPr>
+        <w:t>3</w:t>
+      </w:r>
+      <w:r>
+        <w:rPr>
+          <w:rFonts w:ascii="Times New Roman" w:hAnsi="Times New Roman" w:cs="Times New Roman"/>
+        </w:rPr>
+        <w:t xml:space="preserve"> Soil Temperature</w:t>
+      </w:r>
+    </w:p>
+    <w:p>
+      <w:pPr>
+        <w:spacing w:line="480" w:lineRule="auto"/>
+        <w:rPr>
+          <w:rFonts w:ascii="Times New Roman" w:hAnsi="Times New Roman" w:cs="Times New Roman"/>
+        </w:rPr>
+      </w:pPr>
+      <w:r>
+        <w:rPr>
+          <w:rFonts w:ascii="Times New Roman" w:hAnsi="Times New Roman" w:cs="Times New Roman"/>
+        </w:rPr>
+        <w:lastRenderedPageBreak/>
+        <w:t>Soil temperatures affect the rate of diffusion of CO</w:t>
       </w:r>
       <w:r>
         <w:rPr>
@@ -4146,52 +4802,16 @@
         <w:rPr>
           <w:rFonts w:ascii="Times New Roman" w:hAnsi="Times New Roman" w:cs="Times New Roman"/>
         </w:rPr>
-        <w:t xml:space="preserve"> is a main mechanism to carbonate precipitation, the mean respiration rate could be significantly higher than the respiration rate during carbonate precipitation events. To optimize the model to this potential mechanism, we add a respiration fraction (R</w:t>
-      </w:r>
-      <w:r>
-        <w:rPr>
-          <w:rFonts w:ascii="Times New Roman" w:hAnsi="Times New Roman" w:cs="Times New Roman"/>
-          <w:vertAlign w:val="subscript"/>
-        </w:rPr>
-        <w:t>f</w:t>
-      </w:r>
-      <w:r>
-        <w:rPr>
-          <w:rFonts w:ascii="Times New Roman" w:hAnsi="Times New Roman" w:cs="Times New Roman"/>
-        </w:rPr>
-        <w:t>)</w:t>
-      </w:r>
-      <w:r>
-        <w:rPr>
-          <w:rFonts w:ascii="Times New Roman" w:hAnsi="Times New Roman" w:cs="Times New Roman"/>
-        </w:rPr>
-        <w:t xml:space="preserve"> between 0 </w:t>
-      </w:r>
-      <w:r>
-        <w:rPr>
-          <w:rFonts w:ascii="Times New Roman" w:hAnsi="Times New Roman" w:cs="Times New Roman"/>
-        </w:rPr>
-        <w:lastRenderedPageBreak/>
-        <w:t>and 1 to represent the fraction of estimated respiration</w:t>
-      </w:r>
-      <w:r>
-        <w:rPr>
-          <w:rFonts w:ascii="Times New Roman" w:hAnsi="Times New Roman" w:cs="Times New Roman"/>
-        </w:rPr>
-        <w:t>, calculated in Equation 5,</w:t>
-      </w:r>
-      <w:r>
-        <w:rPr>
-          <w:rFonts w:ascii="Times New Roman" w:hAnsi="Times New Roman" w:cs="Times New Roman"/>
-        </w:rPr>
-        <w:t xml:space="preserve"> that </w:t>
-      </w:r>
-      <w:r>
-        <w:rPr>
-          <w:rFonts w:ascii="Times New Roman" w:hAnsi="Times New Roman" w:cs="Times New Roman"/>
-        </w:rPr>
-        <w:t>best fit the carbon isotope values of the pedogenic carbonates.</w:t>
-      </w:r>
+        <w:t xml:space="preserve"> and water as well as the temperature-dependent fractionation factor in carbonate precipitation. We calculate the soil temperature based on air temperature, the depth to carbonate formation, and the dampening term,</w:t>
+      </w:r>
+    </w:p>
+    <w:p>
+      <w:pPr>
+        <w:spacing w:line="480" w:lineRule="auto"/>
+        <w:rPr>
+          <w:rFonts w:ascii="Times New Roman" w:hAnsi="Times New Roman" w:cs="Times New Roman"/>
+        </w:rPr>
+      </w:pPr>
     </w:p>
     <w:p>
       <w:pPr>
@@ -5091,7 +5711,7 @@
         <w:rPr>
           <w:rFonts w:ascii="Times New Roman" w:hAnsi="Times New Roman" w:cs="Times New Roman"/>
         </w:rPr>
-        <w:t>is normally distributed with mean 0.46 and 1</w:t>
+        <w:t>is normally distributed with mean 0.4 and 1</w:t>
       </w:r>
       <w:r>
         <w:rPr>
@@ -6834,6 +7454,7 @@
         <w:rPr>
           <w:rFonts w:ascii="Times New Roman" w:hAnsi="Times New Roman" w:cs="Times New Roman"/>
         </w:rPr>
+        <w:lastRenderedPageBreak/>
         <w:t>A normally distributed uncertainty with 1σ = 25 mm quarter</w:t>
       </w:r>
       <w:r>
@@ -6875,7 +7496,6 @@
         <w:rPr>
           <w:rFonts w:ascii="Times New Roman" w:hAnsi="Times New Roman" w:cs="Times New Roman"/>
         </w:rPr>
-        <w:lastRenderedPageBreak/>
         <w:t>2.</w:t>
       </w:r>
       <w:r>
@@ -8318,542 +8938,6 @@
         <w:rPr>
           <w:rFonts w:ascii="Times New Roman" w:hAnsi="Times New Roman" w:cs="Times New Roman"/>
         </w:rPr>
-        <w:t>The depth (</w:t>
-      </w:r>
-      <w:proofErr w:type="spellStart"/>
-      <w:r>
-        <w:rPr>
-          <w:rFonts w:ascii="Times New Roman" w:hAnsi="Times New Roman" w:cs="Times New Roman"/>
-        </w:rPr>
-        <w:t>z</w:t>
-      </w:r>
-      <w:r>
-        <w:rPr>
-          <w:rFonts w:ascii="Times New Roman" w:hAnsi="Times New Roman" w:cs="Times New Roman"/>
-          <w:vertAlign w:val="subscript"/>
-        </w:rPr>
-        <w:t>t</w:t>
-      </w:r>
-      <w:proofErr w:type="spellEnd"/>
-      <w:r>
-        <w:rPr>
-          <w:rFonts w:ascii="Times New Roman" w:hAnsi="Times New Roman" w:cs="Times New Roman"/>
-        </w:rPr>
-        <w:t xml:space="preserve">, cm) from the soil surface to carbonate formation is necessary to calculate both C and O isotope values of pedogenic carbonate. We adopt an empirical relationship for depth </w:t>
-      </w:r>
-      <w:r>
-        <w:rPr>
-          <w:rFonts w:ascii="Times New Roman" w:hAnsi="Times New Roman" w:cs="Times New Roman"/>
-        </w:rPr>
-        <w:t>to the top of the</w:t>
-      </w:r>
-      <w:r>
-        <w:rPr>
-          <w:rFonts w:ascii="Times New Roman" w:hAnsi="Times New Roman" w:cs="Times New Roman"/>
-        </w:rPr>
-        <w:t xml:space="preserve"> pedogenic carbonate formation </w:t>
-      </w:r>
-      <w:r>
-        <w:rPr>
-          <w:rFonts w:ascii="Times New Roman" w:hAnsi="Times New Roman" w:cs="Times New Roman"/>
-        </w:rPr>
-        <w:t>horizon</w:t>
-      </w:r>
-      <w:r>
-        <w:rPr>
-          <w:rFonts w:ascii="Times New Roman" w:hAnsi="Times New Roman" w:cs="Times New Roman"/>
-        </w:rPr>
-        <w:t xml:space="preserve"> </w:t>
-      </w:r>
-      <w:r>
-        <w:rPr>
-          <w:rFonts w:ascii="Times New Roman" w:hAnsi="Times New Roman" w:cs="Times New Roman"/>
-        </w:rPr>
-        <w:fldChar w:fldCharType="begin" w:fldLock="1"/>
-      </w:r>
-      <w:r>
-        <w:rPr>
-          <w:rFonts w:ascii="Times New Roman" w:hAnsi="Times New Roman" w:cs="Times New Roman"/>
-        </w:rPr>
-        <w:instrText>ADDIN CSL_CITATION {"citationItems":[{"id":"ITEM-1","itemData":{"DOI":"10.1130/G21263.1","ISSN":"0091-7613","author":[{"dropping-particle":"","family":"Retallack","given":"Gregory J.","non-dropping-particle":"","parse-names":false,"suffix":""}],"container-title":"Geology","id":"ITEM-1","issue":"4","issued":{"date-parts":[["2005","4","1"]]},"page":"333","publisher":"GeoScienceWorld","title":"Pedogenic carbonate proxies for amount and seasonality of precipitation in paleosols","type":"article-journal","volume":"33"},"uris":["http://www.mendeley.com/documents/?uuid=a1cc40ae-035f-3e80-80de-13917dfb8944"]}],"mendeley":{"formattedCitation":"(Retallack, 2005)","plainTextFormattedCitation":"(Retallack, 2005)","previouslyFormattedCitation":"(Retallack, 2005)"},"properties":{"noteIndex":0},"schema":"https://github.com/citation-style-language/schema/raw/master/csl-citation.json"}</w:instrText>
-      </w:r>
-      <w:r>
-        <w:rPr>
-          <w:rFonts w:ascii="Times New Roman" w:hAnsi="Times New Roman" w:cs="Times New Roman"/>
-        </w:rPr>
-        <w:fldChar w:fldCharType="separate"/>
-      </w:r>
-      <w:r>
-        <w:rPr>
-          <w:rFonts w:ascii="Times New Roman" w:hAnsi="Times New Roman" w:cs="Times New Roman"/>
-          <w:noProof/>
-        </w:rPr>
-        <w:t>(Retallack, 2005)</w:t>
-      </w:r>
-      <w:r>
-        <w:rPr>
-          <w:rFonts w:ascii="Times New Roman" w:hAnsi="Times New Roman" w:cs="Times New Roman"/>
-        </w:rPr>
-        <w:fldChar w:fldCharType="end"/>
-      </w:r>
-      <w:r>
-        <w:rPr>
-          <w:rFonts w:ascii="Times New Roman" w:hAnsi="Times New Roman" w:cs="Times New Roman"/>
-        </w:rPr>
-        <w:t xml:space="preserve">: </w:t>
-      </w:r>
-    </w:p>
-    <w:p>
-      <w:pPr>
-        <w:spacing w:line="480" w:lineRule="auto"/>
-        <w:ind w:firstLine="720"/>
-        <w:rPr>
-          <w:rFonts w:ascii="Times New Roman" w:hAnsi="Times New Roman" w:cs="Times New Roman"/>
-        </w:rPr>
-      </w:pPr>
-    </w:p>
-    <w:p>
-      <w:pPr>
-        <w:spacing w:line="480" w:lineRule="auto"/>
-        <w:rPr>
-          <w:rFonts w:ascii="Times New Roman" w:hAnsi="Times New Roman" w:cs="Times New Roman"/>
-        </w:rPr>
-      </w:pPr>
-      <m:oMath>
-        <m:sSub>
-          <m:sSubPr>
-            <m:ctrlPr>
-              <w:rPr>
-                <w:rFonts w:ascii="Cambria Math" w:hAnsi="Cambria Math" w:cs="Times New Roman"/>
-              </w:rPr>
-            </m:ctrlPr>
-          </m:sSubPr>
-          <m:e>
-            <m:r>
-              <w:rPr>
-                <w:rFonts w:ascii="Cambria Math" w:hAnsi="Cambria Math" w:cs="Times New Roman"/>
-              </w:rPr>
-              <m:t>z</m:t>
-            </m:r>
-          </m:e>
-          <m:sub>
-            <m:r>
-              <w:rPr>
-                <w:rFonts w:ascii="Cambria Math" w:hAnsi="Cambria Math" w:cs="Times New Roman"/>
-              </w:rPr>
-              <m:t>t</m:t>
-            </m:r>
-          </m:sub>
-        </m:sSub>
-        <m:r>
-          <m:rPr>
-            <m:nor/>
-          </m:rPr>
-          <w:rPr>
-            <w:rFonts w:ascii="Times New Roman" w:hAnsi="Times New Roman" w:cs="Times New Roman"/>
-          </w:rPr>
-          <m:t xml:space="preserve"> = </m:t>
-        </m:r>
-        <m:sSub>
-          <m:sSubPr>
-            <m:ctrlPr>
-              <w:rPr>
-                <w:rFonts w:ascii="Cambria Math" w:hAnsi="Cambria Math" w:cs="Times New Roman"/>
-              </w:rPr>
-            </m:ctrlPr>
-          </m:sSubPr>
-          <m:e>
-            <m:r>
-              <w:rPr>
-                <w:rFonts w:ascii="Cambria Math" w:hAnsi="Cambria Math" w:cs="Times New Roman"/>
-              </w:rPr>
-              <m:t>P</m:t>
-            </m:r>
-          </m:e>
-          <m:sub>
-            <m:r>
-              <w:rPr>
-                <w:rFonts w:ascii="Cambria Math" w:hAnsi="Cambria Math" w:cs="Times New Roman"/>
-              </w:rPr>
-              <m:t>a</m:t>
-            </m:r>
-          </m:sub>
-        </m:sSub>
-        <m:r>
-          <m:rPr>
-            <m:nor/>
-          </m:rPr>
-          <w:rPr>
-            <w:rFonts w:ascii="Times New Roman" w:hAnsi="Times New Roman" w:cs="Times New Roman"/>
-          </w:rPr>
-          <m:t xml:space="preserve"> * 0.0925 - 13.4</m:t>
-        </m:r>
-      </m:oMath>
-      <w:r>
-        <w:rPr>
-          <w:rFonts w:ascii="Times New Roman" w:hAnsi="Times New Roman" w:cs="Times New Roman"/>
-        </w:rPr>
-        <w:tab/>
-      </w:r>
-      <w:r>
-        <w:rPr>
-          <w:rFonts w:ascii="Times New Roman" w:hAnsi="Times New Roman" w:cs="Times New Roman"/>
-        </w:rPr>
-        <w:tab/>
-      </w:r>
-      <w:r>
-        <w:rPr>
-          <w:rFonts w:ascii="Times New Roman" w:hAnsi="Times New Roman" w:cs="Times New Roman"/>
-        </w:rPr>
-        <w:tab/>
-      </w:r>
-      <w:r>
-        <w:rPr>
-          <w:rFonts w:ascii="Times New Roman" w:hAnsi="Times New Roman" w:cs="Times New Roman"/>
-        </w:rPr>
-        <w:tab/>
-      </w:r>
-      <w:r>
-        <w:rPr>
-          <w:rFonts w:ascii="Times New Roman" w:hAnsi="Times New Roman" w:cs="Times New Roman"/>
-        </w:rPr>
-        <w:tab/>
-      </w:r>
-      <w:r>
-        <w:rPr>
-          <w:rFonts w:ascii="Times New Roman" w:hAnsi="Times New Roman" w:cs="Times New Roman"/>
-        </w:rPr>
-        <w:tab/>
-      </w:r>
-      <w:r>
-        <w:rPr>
-          <w:rFonts w:ascii="Times New Roman" w:hAnsi="Times New Roman" w:cs="Times New Roman"/>
-        </w:rPr>
-        <w:tab/>
-      </w:r>
-      <w:r>
-        <w:rPr>
-          <w:rFonts w:ascii="Times New Roman" w:hAnsi="Times New Roman" w:cs="Times New Roman"/>
-        </w:rPr>
-        <w:tab/>
-      </w:r>
-      <w:r>
-        <w:rPr>
-          <w:rFonts w:ascii="Times New Roman" w:hAnsi="Times New Roman" w:cs="Times New Roman"/>
-        </w:rPr>
-        <w:tab/>
-      </w:r>
-      <w:r>
-        <w:rPr>
-          <w:rFonts w:ascii="Times New Roman" w:hAnsi="Times New Roman" w:cs="Times New Roman"/>
-        </w:rPr>
-        <w:tab/>
-      </w:r>
-      <w:r>
-        <w:rPr>
-          <w:rFonts w:ascii="Times New Roman" w:hAnsi="Times New Roman" w:cs="Times New Roman"/>
-        </w:rPr>
-        <w:t>(16)</w:t>
-      </w:r>
-    </w:p>
-    <w:p>
-      <w:pPr>
-        <w:spacing w:line="480" w:lineRule="auto"/>
-        <w:rPr>
-          <w:rFonts w:ascii="Times New Roman" w:hAnsi="Times New Roman" w:cs="Times New Roman"/>
-        </w:rPr>
-      </w:pPr>
-    </w:p>
-    <w:p>
-      <w:pPr>
-        <w:spacing w:line="480" w:lineRule="auto"/>
-        <w:rPr>
-          <w:rFonts w:ascii="Times New Roman" w:hAnsi="Times New Roman" w:cs="Times New Roman"/>
-        </w:rPr>
-      </w:pPr>
-      <w:r>
-        <w:rPr>
-          <w:rFonts w:ascii="Times New Roman" w:hAnsi="Times New Roman" w:cs="Times New Roman"/>
-        </w:rPr>
-        <w:lastRenderedPageBreak/>
-        <w:t>Then, the average depth of carbonate formation is found, using P</w:t>
-      </w:r>
-      <w:r>
-        <w:rPr>
-          <w:rFonts w:ascii="Times New Roman" w:hAnsi="Times New Roman" w:cs="Times New Roman"/>
-          <w:vertAlign w:val="subscript"/>
-        </w:rPr>
-        <w:t>PCQ</w:t>
-      </w:r>
-      <w:r>
-        <w:rPr>
-          <w:rFonts w:ascii="Times New Roman" w:hAnsi="Times New Roman" w:cs="Times New Roman"/>
-        </w:rPr>
-        <w:t xml:space="preserve"> as a proxy for seasonality of precipitation (</w:t>
-      </w:r>
-      <w:proofErr w:type="spellStart"/>
-      <w:r>
-        <w:rPr>
-          <w:rFonts w:ascii="Times New Roman" w:hAnsi="Times New Roman" w:cs="Times New Roman"/>
-        </w:rPr>
-        <w:t>Retallack</w:t>
-      </w:r>
-      <w:proofErr w:type="spellEnd"/>
-      <w:r>
-        <w:rPr>
-          <w:rFonts w:ascii="Times New Roman" w:hAnsi="Times New Roman" w:cs="Times New Roman"/>
-        </w:rPr>
-        <w:t>, 2005):</w:t>
-      </w:r>
-    </w:p>
-    <w:p>
-      <w:pPr>
-        <w:spacing w:line="480" w:lineRule="auto"/>
-        <w:rPr>
-          <w:rFonts w:ascii="Times New Roman" w:hAnsi="Times New Roman" w:cs="Times New Roman"/>
-        </w:rPr>
-      </w:pPr>
-    </w:p>
-    <w:p>
-      <w:pPr>
-        <w:spacing w:line="480" w:lineRule="auto"/>
-        <w:rPr>
-          <w:rFonts w:ascii="Times New Roman" w:hAnsi="Times New Roman" w:cs="Times New Roman"/>
-        </w:rPr>
-      </w:pPr>
-      <w:r>
-        <w:rPr>
-          <w:rFonts w:ascii="Times New Roman" w:hAnsi="Times New Roman" w:cs="Times New Roman"/>
-        </w:rPr>
-        <w:t xml:space="preserve">z = </w:t>
-      </w:r>
-      <w:proofErr w:type="spellStart"/>
-      <w:r>
-        <w:rPr>
-          <w:rFonts w:ascii="Times New Roman" w:hAnsi="Times New Roman" w:cs="Times New Roman"/>
-        </w:rPr>
-        <w:t>z</w:t>
-      </w:r>
-      <w:r>
-        <w:rPr>
-          <w:rFonts w:ascii="Times New Roman" w:hAnsi="Times New Roman" w:cs="Times New Roman"/>
-          <w:vertAlign w:val="subscript"/>
-        </w:rPr>
-        <w:t>t</w:t>
-      </w:r>
-      <w:proofErr w:type="spellEnd"/>
-      <w:r>
-        <w:rPr>
-          <w:rFonts w:ascii="Times New Roman" w:hAnsi="Times New Roman" w:cs="Times New Roman"/>
-        </w:rPr>
-        <w:t xml:space="preserve"> + </w:t>
-      </w:r>
-      <w:proofErr w:type="gramStart"/>
-      <w:r>
-        <w:rPr>
-          <w:rFonts w:ascii="Times New Roman" w:hAnsi="Times New Roman" w:cs="Times New Roman"/>
-        </w:rPr>
-        <w:t>abs</w:t>
-      </w:r>
-      <w:r>
-        <w:rPr>
-          <w:rFonts w:ascii="Times New Roman" w:hAnsi="Times New Roman" w:cs="Times New Roman"/>
-        </w:rPr>
-        <w:t>[</w:t>
-      </w:r>
-      <w:proofErr w:type="gramEnd"/>
-      <w:r>
-        <w:rPr>
-          <w:rFonts w:ascii="Times New Roman" w:hAnsi="Times New Roman" w:cs="Times New Roman"/>
-        </w:rPr>
-        <w:t>(P</w:t>
-      </w:r>
-      <w:r>
-        <w:rPr>
-          <w:rFonts w:ascii="Times New Roman" w:hAnsi="Times New Roman" w:cs="Times New Roman"/>
-          <w:vertAlign w:val="subscript"/>
-        </w:rPr>
-        <w:t>PCQ</w:t>
-      </w:r>
-      <w:r>
-        <w:rPr>
-          <w:rFonts w:ascii="Times New Roman" w:hAnsi="Times New Roman" w:cs="Times New Roman"/>
-        </w:rPr>
-        <w:t xml:space="preserve">  – P</w:t>
-      </w:r>
-      <w:r>
-        <w:rPr>
-          <w:rFonts w:ascii="Times New Roman" w:hAnsi="Times New Roman" w:cs="Times New Roman"/>
-          <w:vertAlign w:val="subscript"/>
-        </w:rPr>
-        <w:t>a</w:t>
-      </w:r>
-      <w:r>
-        <w:rPr>
-          <w:rFonts w:ascii="Times New Roman" w:hAnsi="Times New Roman" w:cs="Times New Roman"/>
-        </w:rPr>
-        <w:t xml:space="preserve"> / 4) * 0.74 + 17.4] / 2</w:t>
-      </w:r>
-    </w:p>
-    <w:p>
-      <w:pPr>
-        <w:spacing w:line="480" w:lineRule="auto"/>
-        <w:rPr>
-          <w:rFonts w:ascii="Times New Roman" w:hAnsi="Times New Roman" w:cs="Times New Roman"/>
-          <w:i/>
-        </w:rPr>
-      </w:pPr>
-    </w:p>
-    <w:p>
-      <w:pPr>
-        <w:spacing w:line="480" w:lineRule="auto"/>
-        <w:rPr>
-          <w:rFonts w:ascii="Times New Roman" w:hAnsi="Times New Roman" w:cs="Times New Roman"/>
-        </w:rPr>
-      </w:pPr>
-      <w:r>
-        <w:rPr>
-          <w:rFonts w:ascii="Times New Roman" w:hAnsi="Times New Roman" w:cs="Times New Roman"/>
-        </w:rPr>
-        <w:t xml:space="preserve">We restrict </w:t>
-      </w:r>
-      <w:r>
-        <w:rPr>
-          <w:rFonts w:ascii="Times New Roman" w:hAnsi="Times New Roman" w:cs="Times New Roman"/>
-          <w:i/>
-        </w:rPr>
-        <w:t>z</w:t>
-      </w:r>
-      <w:r>
-        <w:rPr>
-          <w:rFonts w:ascii="Times New Roman" w:hAnsi="Times New Roman" w:cs="Times New Roman"/>
-        </w:rPr>
-        <w:t xml:space="preserve"> </w:t>
-      </w:r>
-      <w:r>
-        <w:rPr>
-          <w:rFonts w:ascii="Times New Roman" w:hAnsi="Times New Roman" w:cs="Times New Roman"/>
-        </w:rPr>
-        <w:t xml:space="preserve">to &gt; </w:t>
-      </w:r>
-      <w:r>
-        <w:rPr>
-          <w:rFonts w:ascii="Times New Roman" w:hAnsi="Times New Roman" w:cs="Times New Roman"/>
-        </w:rPr>
-        <w:t>100 cm</w:t>
-      </w:r>
-      <w:r>
-        <w:rPr>
-          <w:rFonts w:ascii="Times New Roman" w:hAnsi="Times New Roman" w:cs="Times New Roman"/>
-        </w:rPr>
-        <w:t>,</w:t>
-      </w:r>
-      <w:r>
-        <w:rPr>
-          <w:rFonts w:ascii="Times New Roman" w:hAnsi="Times New Roman" w:cs="Times New Roman"/>
-        </w:rPr>
-        <w:t xml:space="preserve"> based on </w:t>
-      </w:r>
-      <w:r>
-        <w:rPr>
-          <w:rFonts w:ascii="Times New Roman" w:hAnsi="Times New Roman" w:cs="Times New Roman"/>
-        </w:rPr>
-        <w:t>the assumption that</w:t>
-      </w:r>
-      <w:r>
-        <w:rPr>
-          <w:rFonts w:ascii="Times New Roman" w:hAnsi="Times New Roman" w:cs="Times New Roman"/>
-        </w:rPr>
-        <w:t xml:space="preserve"> isotope values of pedogenic carbonates precipitated at </w:t>
-      </w:r>
-      <w:r>
-        <w:rPr>
-          <w:rFonts w:ascii="Times New Roman" w:hAnsi="Times New Roman" w:cs="Times New Roman"/>
-        </w:rPr>
-        <w:t xml:space="preserve">a depth of </w:t>
-      </w:r>
-      <w:r>
-        <w:rPr>
-          <w:rFonts w:ascii="Times New Roman" w:hAnsi="Times New Roman" w:cs="Times New Roman"/>
-        </w:rPr>
-        <w:t>100 cm (L) are similar to those precipitated deeper in the soil column. A</w:t>
-      </w:r>
-      <w:r>
-        <w:rPr>
-          <w:rFonts w:ascii="Times New Roman" w:hAnsi="Times New Roman" w:cs="Times New Roman"/>
-        </w:rPr>
-        <w:t xml:space="preserve"> beta distribution </w:t>
-      </w:r>
-      <w:r>
-        <w:rPr>
-          <w:rFonts w:ascii="Times New Roman" w:hAnsi="Times New Roman" w:cs="Times New Roman"/>
-        </w:rPr>
-        <w:t>with</w:t>
-      </w:r>
-      <w:r>
-        <w:rPr>
-          <w:rFonts w:ascii="Times New Roman" w:hAnsi="Times New Roman" w:cs="Times New Roman"/>
-        </w:rPr>
-        <w:t xml:space="preserve"> 1σ = 2</w:t>
-      </w:r>
-      <w:r>
-        <w:rPr>
-          <w:rFonts w:ascii="Times New Roman" w:hAnsi="Times New Roman" w:cs="Times New Roman"/>
-        </w:rPr>
-        <w:t>0</w:t>
-      </w:r>
-      <w:r>
-        <w:rPr>
-          <w:rFonts w:ascii="Times New Roman" w:hAnsi="Times New Roman" w:cs="Times New Roman"/>
-        </w:rPr>
-        <w:t xml:space="preserve"> cm is applied to </w:t>
-      </w:r>
-      <w:r>
-        <w:rPr>
-          <w:rFonts w:ascii="Times New Roman" w:hAnsi="Times New Roman" w:cs="Times New Roman"/>
-          <w:i/>
-        </w:rPr>
-        <w:t>z</w:t>
-      </w:r>
-      <w:r>
-        <w:rPr>
-          <w:rFonts w:ascii="Times New Roman" w:hAnsi="Times New Roman" w:cs="Times New Roman"/>
-        </w:rPr>
-        <w:t xml:space="preserve">, calculated from the average residuals of the data from </w:t>
-      </w:r>
-      <w:proofErr w:type="spellStart"/>
-      <w:r>
-        <w:rPr>
-          <w:rFonts w:ascii="Times New Roman" w:hAnsi="Times New Roman" w:cs="Times New Roman"/>
-        </w:rPr>
-        <w:t>Retallack</w:t>
-      </w:r>
-      <w:proofErr w:type="spellEnd"/>
-      <w:r>
-        <w:rPr>
-          <w:rFonts w:ascii="Times New Roman" w:hAnsi="Times New Roman" w:cs="Times New Roman"/>
-        </w:rPr>
-        <w:t xml:space="preserve"> (2005).</w:t>
-      </w:r>
-      <w:r>
-        <w:rPr>
-          <w:rFonts w:ascii="Times New Roman" w:hAnsi="Times New Roman" w:cs="Times New Roman"/>
-        </w:rPr>
-        <w:t xml:space="preserve"> </w:t>
-      </w:r>
-    </w:p>
-    <w:p>
-      <w:pPr>
-        <w:spacing w:line="480" w:lineRule="auto"/>
-        <w:ind w:firstLine="720"/>
-        <w:rPr>
-          <w:rFonts w:ascii="Times New Roman" w:hAnsi="Times New Roman" w:cs="Times New Roman"/>
-        </w:rPr>
-      </w:pPr>
-      <w:r>
-        <w:rPr>
-          <w:rFonts w:ascii="Times New Roman" w:hAnsi="Times New Roman" w:cs="Times New Roman"/>
-        </w:rPr>
         <w:t>The δ</w:t>
       </w:r>
       <w:r>
@@ -9099,6 +9183,7 @@
         <w:rPr>
           <w:rFonts w:ascii="Times New Roman" w:hAnsi="Times New Roman" w:cs="Times New Roman"/>
         </w:rPr>
+        <w:lastRenderedPageBreak/>
         <w:t>where α</w:t>
       </w:r>
       <w:r>
@@ -9314,7 +9399,6 @@
         <w:rPr>
           <w:rFonts w:ascii="Times New Roman" w:hAnsi="Times New Roman" w:cs="Times New Roman"/>
         </w:rPr>
-        <w:lastRenderedPageBreak/>
         <w:t xml:space="preserve">spatial relationship </w:t>
       </w:r>
       <w:r>
@@ -10056,6 +10140,7 @@
         <w:rPr>
           <w:rFonts w:ascii="Times New Roman" w:hAnsi="Times New Roman" w:cs="Times New Roman"/>
         </w:rPr>
+        <w:lastRenderedPageBreak/>
         <w:t>E</w:t>
       </w:r>
       <w:r>
@@ -10430,7 +10515,6 @@
         <w:rPr>
           <w:rFonts w:ascii="Times New Roman" w:hAnsi="Times New Roman" w:cs="Times New Roman"/>
         </w:rPr>
-        <w:lastRenderedPageBreak/>
         <w:t>2.</w:t>
       </w:r>
       <w:r>
@@ -10866,6 +10950,7 @@
         <w:rPr>
           <w:rFonts w:ascii="Times New Roman" w:hAnsi="Times New Roman" w:cs="Times New Roman"/>
         </w:rPr>
+        <w:lastRenderedPageBreak/>
         <w:t xml:space="preserve">and </w:t>
       </w:r>
       <w:proofErr w:type="spellStart"/>
@@ -11289,7 +11374,6 @@
         <w:rPr>
           <w:rFonts w:ascii="Times New Roman" w:hAnsi="Times New Roman" w:cs="Times New Roman"/>
         </w:rPr>
-        <w:lastRenderedPageBreak/>
         <w:t>The isotope value of surface soil water (</w:t>
       </w:r>
       <w:r>
@@ -12269,6 +12353,7 @@
         <w:rPr>
           <w:rFonts w:ascii="Times New Roman" w:hAnsi="Times New Roman" w:cs="Times New Roman"/>
         </w:rPr>
+        <w:lastRenderedPageBreak/>
         <w:t>The soil water isotope ratio (</w:t>
       </w:r>
       <w:r>
@@ -13094,7 +13179,6 @@
         <w:rPr>
           <w:rFonts w:ascii="Times New Roman" w:hAnsi="Times New Roman" w:cs="Times New Roman"/>
         </w:rPr>
-        <w:lastRenderedPageBreak/>
         <w:fldChar w:fldCharType="begin" w:fldLock="1"/>
       </w:r>
       <w:r>
@@ -13865,6 +13949,7 @@
     </w:p>
     <w:p>
       <w:pPr>
+        <w:spacing w:line="480" w:lineRule="auto"/>
         <w:rPr>
           <w:rFonts w:ascii="Times New Roman" w:hAnsi="Times New Roman" w:cs="Times New Roman"/>
         </w:rPr>
@@ -13881,14 +13966,20 @@
         </w:rPr>
         <w:t>Discussion</w:t>
       </w:r>
-    </w:p>
-    <w:p>
-      <w:pPr>
-        <w:rPr>
-          <w:rFonts w:ascii="Times New Roman" w:hAnsi="Times New Roman" w:cs="Times New Roman"/>
-        </w:rPr>
-      </w:pPr>
-      <w:bookmarkStart w:id="1" w:name="_GoBack"/>
+      <w:r>
+        <w:rPr>
+          <w:rFonts w:ascii="Times New Roman" w:hAnsi="Times New Roman" w:cs="Times New Roman"/>
+        </w:rPr>
+        <w:t>:</w:t>
+      </w:r>
+    </w:p>
+    <w:p>
+      <w:pPr>
+        <w:spacing w:line="480" w:lineRule="auto"/>
+        <w:rPr>
+          <w:rFonts w:ascii="Times New Roman" w:hAnsi="Times New Roman" w:cs="Times New Roman"/>
+        </w:rPr>
+      </w:pPr>
       <w:r>
         <w:rPr>
           <w:rFonts w:ascii="Times New Roman" w:hAnsi="Times New Roman" w:cs="Times New Roman"/>
@@ -13937,18 +14028,19 @@
           </wp:inline>
         </w:drawing>
       </w:r>
-      <w:bookmarkEnd w:id="1"/>
-    </w:p>
-    <w:p>
-      <w:pPr>
-        <w:rPr>
-          <w:rFonts w:ascii="Times New Roman" w:hAnsi="Times New Roman" w:cs="Times New Roman"/>
-        </w:rPr>
-      </w:pPr>
-      <w:r>
-        <w:rPr>
-          <w:rFonts w:ascii="Times New Roman" w:hAnsi="Times New Roman" w:cs="Times New Roman"/>
-        </w:rPr>
+    </w:p>
+    <w:p>
+      <w:pPr>
+        <w:spacing w:line="480" w:lineRule="auto"/>
+        <w:rPr>
+          <w:rFonts w:ascii="Times New Roman" w:hAnsi="Times New Roman" w:cs="Times New Roman"/>
+        </w:rPr>
+      </w:pPr>
+      <w:r>
+        <w:rPr>
+          <w:rFonts w:ascii="Times New Roman" w:hAnsi="Times New Roman" w:cs="Times New Roman"/>
+        </w:rPr>
+        <w:lastRenderedPageBreak/>
         <w:t>Figu</w:t>
       </w:r>
       <w:r>
@@ -13961,16 +14053,193 @@
         <w:rPr>
           <w:rFonts w:ascii="Times New Roman" w:hAnsi="Times New Roman" w:cs="Times New Roman"/>
         </w:rPr>
-        <w:t xml:space="preserve">Sensitivity tests on the base model, using the constants </w:t>
-      </w:r>
-      <w:proofErr w:type="gramStart"/>
-      <w:r>
-        <w:rPr>
-          <w:rFonts w:ascii="Times New Roman" w:hAnsi="Times New Roman" w:cs="Times New Roman"/>
-        </w:rPr>
-        <w:t>of :</w:t>
-      </w:r>
-      <w:proofErr w:type="gramEnd"/>
+        <w:t xml:space="preserve">Sensitivity tests on the base model, </w:t>
+      </w:r>
+      <w:r>
+        <w:rPr>
+          <w:rFonts w:ascii="Times New Roman" w:hAnsi="Times New Roman" w:cs="Times New Roman"/>
+        </w:rPr>
+        <w:t>varying each parameter while keeping the others constant. The constant values used in the sensitivity tests are as follows</w:t>
+      </w:r>
+      <w:r>
+        <w:rPr>
+          <w:rFonts w:ascii="Times New Roman" w:hAnsi="Times New Roman" w:cs="Times New Roman"/>
+        </w:rPr>
+        <w:t xml:space="preserve">: </w:t>
+      </w:r>
+      <w:proofErr w:type="spellStart"/>
+      <w:r>
+        <w:rPr>
+          <w:rFonts w:ascii="Times New Roman" w:hAnsi="Times New Roman" w:cs="Times New Roman"/>
+        </w:rPr>
+        <w:t>Tm</w:t>
+      </w:r>
+      <w:r>
+        <w:rPr>
+          <w:rFonts w:ascii="Times New Roman" w:hAnsi="Times New Roman" w:cs="Times New Roman"/>
+          <w:vertAlign w:val="subscript"/>
+        </w:rPr>
+        <w:t>a</w:t>
+      </w:r>
+      <w:proofErr w:type="spellEnd"/>
+      <w:r>
+        <w:rPr>
+          <w:rFonts w:ascii="Times New Roman" w:hAnsi="Times New Roman" w:cs="Times New Roman"/>
+        </w:rPr>
+        <w:t xml:space="preserve">: 10°C, </w:t>
+      </w:r>
+      <w:proofErr w:type="spellStart"/>
+      <w:r>
+        <w:rPr>
+          <w:rFonts w:ascii="Times New Roman" w:hAnsi="Times New Roman" w:cs="Times New Roman"/>
+        </w:rPr>
+        <w:t>Tm</w:t>
+      </w:r>
+      <w:r>
+        <w:rPr>
+          <w:rFonts w:ascii="Times New Roman" w:hAnsi="Times New Roman" w:cs="Times New Roman"/>
+          <w:vertAlign w:val="subscript"/>
+        </w:rPr>
+        <w:t>PCQ</w:t>
+      </w:r>
+      <w:proofErr w:type="spellEnd"/>
+      <w:r>
+        <w:rPr>
+          <w:rFonts w:ascii="Times New Roman" w:hAnsi="Times New Roman" w:cs="Times New Roman"/>
+        </w:rPr>
+        <w:t xml:space="preserve"> - </w:t>
+      </w:r>
+      <w:proofErr w:type="spellStart"/>
+      <w:r>
+        <w:rPr>
+          <w:rFonts w:ascii="Times New Roman" w:hAnsi="Times New Roman" w:cs="Times New Roman"/>
+        </w:rPr>
+        <w:t>Tm</w:t>
+      </w:r>
+      <w:r>
+        <w:rPr>
+          <w:rFonts w:ascii="Times New Roman" w:hAnsi="Times New Roman" w:cs="Times New Roman"/>
+          <w:vertAlign w:val="subscript"/>
+        </w:rPr>
+        <w:t>a</w:t>
+      </w:r>
+      <w:proofErr w:type="spellEnd"/>
+      <w:r>
+        <w:rPr>
+          <w:rFonts w:ascii="Times New Roman" w:hAnsi="Times New Roman" w:cs="Times New Roman"/>
+        </w:rPr>
+        <w:t xml:space="preserve">: </w:t>
+      </w:r>
+      <w:r>
+        <w:rPr>
+          <w:rFonts w:ascii="Times New Roman" w:hAnsi="Times New Roman" w:cs="Times New Roman"/>
+        </w:rPr>
+        <w:t>10</w:t>
+      </w:r>
+      <w:r>
+        <w:rPr>
+          <w:rFonts w:ascii="Times New Roman" w:hAnsi="Times New Roman" w:cs="Times New Roman"/>
+        </w:rPr>
+        <w:t>°C, P</w:t>
+      </w:r>
+      <w:r>
+        <w:rPr>
+          <w:rFonts w:ascii="Times New Roman" w:hAnsi="Times New Roman" w:cs="Times New Roman"/>
+          <w:vertAlign w:val="subscript"/>
+        </w:rPr>
+        <w:t>a</w:t>
+      </w:r>
+      <w:r>
+        <w:rPr>
+          <w:rFonts w:ascii="Times New Roman" w:hAnsi="Times New Roman" w:cs="Times New Roman"/>
+        </w:rPr>
+        <w:t xml:space="preserve">: 400mm, </w:t>
+      </w:r>
+      <w:proofErr w:type="spellStart"/>
+      <w:r>
+        <w:rPr>
+          <w:rFonts w:ascii="Times New Roman" w:hAnsi="Times New Roman" w:cs="Times New Roman"/>
+        </w:rPr>
+        <w:t>Pf</w:t>
+      </w:r>
+      <w:r>
+        <w:rPr>
+          <w:rFonts w:ascii="Times New Roman" w:hAnsi="Times New Roman" w:cs="Times New Roman"/>
+          <w:vertAlign w:val="subscript"/>
+        </w:rPr>
+        <w:t>PCQ</w:t>
+      </w:r>
+      <w:proofErr w:type="spellEnd"/>
+      <w:r>
+        <w:rPr>
+          <w:rFonts w:ascii="Times New Roman" w:hAnsi="Times New Roman" w:cs="Times New Roman"/>
+        </w:rPr>
+        <w:t>: 0.25, Soil Texture Param</w:t>
+      </w:r>
+      <w:r>
+        <w:rPr>
+          <w:rFonts w:ascii="Times New Roman" w:hAnsi="Times New Roman" w:cs="Times New Roman"/>
+        </w:rPr>
+        <w:t>e</w:t>
+      </w:r>
+      <w:r>
+        <w:rPr>
+          <w:rFonts w:ascii="Times New Roman" w:hAnsi="Times New Roman" w:cs="Times New Roman"/>
+        </w:rPr>
+        <w:t xml:space="preserve">ter: 0.5, </w:t>
+      </w:r>
+      <w:r>
+        <w:rPr>
+          <w:rFonts w:ascii="Times New Roman" w:hAnsi="Times New Roman" w:cs="Times New Roman"/>
+          <w:i/>
+        </w:rPr>
+        <w:t>p</w:t>
+      </w:r>
+      <w:r>
+        <w:rPr>
+          <w:rFonts w:ascii="Times New Roman" w:hAnsi="Times New Roman" w:cs="Times New Roman"/>
+        </w:rPr>
+        <w:t>CO</w:t>
+      </w:r>
+      <w:r>
+        <w:rPr>
+          <w:rFonts w:ascii="Times New Roman" w:hAnsi="Times New Roman" w:cs="Times New Roman"/>
+          <w:vertAlign w:val="subscript"/>
+        </w:rPr>
+        <w:t>2</w:t>
+      </w:r>
+      <w:r>
+        <w:rPr>
+          <w:rFonts w:ascii="Times New Roman" w:hAnsi="Times New Roman" w:cs="Times New Roman"/>
+        </w:rPr>
+        <w:t xml:space="preserve">: 280ppm. </w:t>
+      </w:r>
+    </w:p>
+    <w:p>
+      <w:pPr>
+        <w:spacing w:line="480" w:lineRule="auto"/>
+        <w:rPr>
+          <w:rFonts w:ascii="Times New Roman" w:hAnsi="Times New Roman" w:cs="Times New Roman"/>
+        </w:rPr>
+      </w:pPr>
+      <w:r>
+        <w:rPr>
+          <w:rFonts w:ascii="Times New Roman" w:hAnsi="Times New Roman" w:cs="Times New Roman"/>
+        </w:rPr>
+        <w:t>Results/</w:t>
+      </w:r>
+      <w:r>
+        <w:rPr>
+          <w:rFonts w:ascii="Times New Roman" w:hAnsi="Times New Roman" w:cs="Times New Roman"/>
+        </w:rPr>
+        <w:t>Discussion 1</w:t>
+      </w:r>
+      <w:r>
+        <w:rPr>
+          <w:rFonts w:ascii="Times New Roman" w:hAnsi="Times New Roman" w:cs="Times New Roman"/>
+        </w:rPr>
+        <w:t>,</w:t>
+      </w:r>
       <w:r>
         <w:rPr>
           <w:rFonts w:ascii="Times New Roman" w:hAnsi="Times New Roman" w:cs="Times New Roman"/>
@@ -13981,180 +14250,62 @@
         <w:rPr>
           <w:rFonts w:ascii="Times New Roman" w:hAnsi="Times New Roman" w:cs="Times New Roman"/>
         </w:rPr>
-        <w:t xml:space="preserve">. </w:t>
-      </w:r>
-    </w:p>
-    <w:p>
-      <w:pPr>
-        <w:rPr>
-          <w:rFonts w:ascii="Times New Roman" w:hAnsi="Times New Roman" w:cs="Times New Roman"/>
-        </w:rPr>
-      </w:pPr>
-    </w:p>
-    <w:p>
-      <w:pPr>
-        <w:rPr>
-          <w:rFonts w:ascii="Times New Roman" w:hAnsi="Times New Roman" w:cs="Times New Roman"/>
-        </w:rPr>
-      </w:pPr>
-      <w:r>
-        <w:rPr>
-          <w:rFonts w:ascii="Times New Roman" w:hAnsi="Times New Roman" w:cs="Times New Roman"/>
+        <w:t>s</w:t>
+      </w:r>
+      <w:r>
+        <w:rPr>
+          <w:rFonts w:ascii="Times New Roman" w:hAnsi="Times New Roman" w:cs="Times New Roman"/>
+        </w:rPr>
+        <w:t>ensitivity tests:</w:t>
+      </w:r>
+    </w:p>
+    <w:p>
+      <w:pPr>
+        <w:spacing w:line="480" w:lineRule="auto"/>
+        <w:ind w:firstLine="720"/>
+        <w:rPr>
+          <w:rFonts w:ascii="Times New Roman" w:hAnsi="Times New Roman" w:cs="Times New Roman"/>
+        </w:rPr>
+      </w:pPr>
+      <w:r>
+        <w:rPr>
+          <w:rFonts w:ascii="Times New Roman" w:hAnsi="Times New Roman" w:cs="Times New Roman"/>
+        </w:rPr>
+        <w:t xml:space="preserve">Sensitivity testing the theoretical model indicates that many variables can significantly affect both carbon and oxygen isotope values of pedogenic carbonate through a variety of processes. </w:t>
+      </w:r>
+      <w:r>
+        <w:rPr>
+          <w:rFonts w:ascii="Times New Roman" w:hAnsi="Times New Roman" w:cs="Times New Roman"/>
+        </w:rPr>
+        <w:t>Mean annual temperatures have opposite effects on carbon and oxygen isotope values, reflecting increases in respiration and d18Op as temperatures increase. Seasonality of temperature does not affect d18Op, but does affect the temperature of carbonate formation and respiration rates, so carbon and oxygen isotope values have the same negative response. Seasonal and annual precipitation amounts have non-linear effects on both isotope systems, reflecting a variety of processes including depth to carbonate formation, evaporation rate, and plant fractionation. Soil texture does not significantly affect oxygen isotope values, while carbon isotope values are significantly affected by soil texture due to the effect of diffusion on the relative mix of atmospheric and respired CO</w:t>
+      </w:r>
+      <w:r>
+        <w:rPr>
+          <w:rFonts w:ascii="Times New Roman" w:hAnsi="Times New Roman" w:cs="Times New Roman"/>
+          <w:vertAlign w:val="subscript"/>
+        </w:rPr>
+        <w:t>2</w:t>
+      </w:r>
+      <w:r>
+        <w:rPr>
+          <w:rFonts w:ascii="Times New Roman" w:hAnsi="Times New Roman" w:cs="Times New Roman"/>
+        </w:rPr>
+        <w:t xml:space="preserve">. Carbon isotope values have an interesting response to increases in pCO2, where between 200 and 1000 ppm it decreases, reflecting the increase in plant fractionation; however, after 1000 ppm, plant fractionation is saturated and increased diffusion into the soil column increases the carbon isotope value. This response could be slightly different than that proposed by Shubert and Jahren (2016), where they suggest that pedogenic carbonate CIEs are higher solely based on the plant fractionation, while not taking into account increased soil column diffusion. </w:t>
+      </w:r>
+    </w:p>
+    <w:p>
+      <w:pPr>
+        <w:spacing w:line="480" w:lineRule="auto"/>
+        <w:rPr>
+          <w:rFonts w:ascii="Times New Roman" w:hAnsi="Times New Roman" w:cs="Times New Roman"/>
+        </w:rPr>
+      </w:pPr>
+      <w:r>
+        <w:rPr>
+          <w:rFonts w:ascii="Times New Roman" w:hAnsi="Times New Roman" w:cs="Times New Roman"/>
+          <w:noProof/>
         </w:rPr>
         <w:lastRenderedPageBreak/>
-        <w:t xml:space="preserve">Carbonate saturation </w:t>
-      </w:r>
-      <w:r>
-        <w:rPr>
-          <w:rFonts w:ascii="Times New Roman" w:hAnsi="Times New Roman" w:cs="Times New Roman"/>
-        </w:rPr>
-        <w:t>can be</w:t>
-      </w:r>
-      <w:r>
-        <w:rPr>
-          <w:rFonts w:ascii="Times New Roman" w:hAnsi="Times New Roman" w:cs="Times New Roman"/>
-        </w:rPr>
-        <w:t xml:space="preserve"> reached when </w:t>
-      </w:r>
-      <w:r>
-        <w:rPr>
-          <w:rFonts w:ascii="Times New Roman" w:hAnsi="Times New Roman" w:cs="Times New Roman"/>
-          <w:i/>
-        </w:rPr>
-        <w:t>p</w:t>
-      </w:r>
-      <w:r>
-        <w:rPr>
-          <w:rFonts w:ascii="Times New Roman" w:hAnsi="Times New Roman" w:cs="Times New Roman"/>
-        </w:rPr>
-        <w:t>CO</w:t>
-      </w:r>
-      <w:r>
-        <w:rPr>
-          <w:rFonts w:ascii="Times New Roman" w:hAnsi="Times New Roman" w:cs="Times New Roman"/>
-          <w:vertAlign w:val="subscript"/>
-        </w:rPr>
-        <w:t>2</w:t>
-      </w:r>
-      <w:r>
-        <w:rPr>
-          <w:rFonts w:ascii="Times New Roman" w:hAnsi="Times New Roman" w:cs="Times New Roman"/>
-        </w:rPr>
-        <w:t xml:space="preserve"> decreases, temperature increases and/or there is rapid evaporation. Therefore, hot and/or dry conditions have been suggested to facilitate pedogenic carbonate precipitation, with the relative importance of these conditions debated</w:t>
-      </w:r>
-      <w:r>
-        <w:rPr>
-          <w:rFonts w:ascii="Times New Roman" w:hAnsi="Times New Roman" w:cs="Times New Roman"/>
-        </w:rPr>
-        <w:t xml:space="preserve"> </w:t>
-      </w:r>
-      <w:r>
-        <w:rPr>
-          <w:rFonts w:ascii="Times New Roman" w:hAnsi="Times New Roman" w:cs="Times New Roman"/>
-        </w:rPr>
-        <w:fldChar w:fldCharType="begin" w:fldLock="1"/>
-      </w:r>
-      <w:r>
-        <w:rPr>
-          <w:rFonts w:ascii="Times New Roman" w:hAnsi="Times New Roman" w:cs="Times New Roman"/>
-        </w:rPr>
-        <w:instrText xml:space="preserve">ADDIN CSL_CITATION {"citationItems":[{"id":"ITEM-1","itemData":{"DOI":"10.1016/J.EPSL.2012.10.024","ISSN":"0012-821X","abstract":"Quantifying the timing and temperature of soil carbonate formation is important for interpreting isotopic records of Earth-surface temperature and soil water composition from paleosols. Pedogenic carbonates typically have been assumed to form at mean annual temperature, but recent work suggests warm-season bias in carbonate formation could impact the interpretation of δ18O values and carbonate formation temperatures for paleosol carbonates. We investigate the relationship between seasonally variable soil temperatures and carbonate formation temperatures estimated using clumped isotope thermometry (T(Δ47)). Holocene soil carbonates were collected along the eastern flank of the Andes (33°S) over 2km of relief and a nearly 15°C range of mean annual air temperature (MAAT). This area receives both westerly, winter season precipitation and easterly, summer season precipitation, leading to a reversal of soil moisture regimes that occurs at </w:instrText>
-      </w:r>
-      <w:r>
-        <w:rPr>
-          <w:rFonts w:ascii="Cambria Math" w:hAnsi="Cambria Math" w:cs="Cambria Math"/>
-        </w:rPr>
-        <w:instrText>∼</w:instrText>
-      </w:r>
-      <w:r>
-        <w:rPr>
-          <w:rFonts w:ascii="Times New Roman" w:hAnsi="Times New Roman" w:cs="Times New Roman"/>
-        </w:rPr>
-        <w:instrText xml:space="preserve">2km elevation. In instrumented pits sampled to 1m depth, we do not observe systematic variation in T(Δ47) with depth or with elevation-dependent MAAT. Average T(Δ47) values for soil carbonates collected above 2km elevation reflect summer soil temperatures. In contrast, T(Δ47) values below </w:instrText>
-      </w:r>
-      <w:r>
-        <w:rPr>
-          <w:rFonts w:ascii="Cambria Math" w:hAnsi="Cambria Math" w:cs="Cambria Math"/>
-        </w:rPr>
-        <w:instrText>∼</w:instrText>
-      </w:r>
-      <w:r>
-        <w:rPr>
-          <w:rFonts w:ascii="Times New Roman" w:hAnsi="Times New Roman" w:cs="Times New Roman"/>
-        </w:rPr>
-        <w:instrText xml:space="preserve">2km track mean annual soil temperature. These results may reflect the dominance of summer precipitation below </w:instrText>
-      </w:r>
-      <w:r>
-        <w:rPr>
-          <w:rFonts w:ascii="Cambria Math" w:hAnsi="Cambria Math" w:cs="Cambria Math"/>
-        </w:rPr>
-        <w:instrText>∼</w:instrText>
-      </w:r>
-      <w:r>
-        <w:rPr>
-          <w:rFonts w:ascii="Times New Roman" w:hAnsi="Times New Roman" w:cs="Times New Roman"/>
-        </w:rPr>
-        <w:instrText>2km, which likely delays soil drying and carbonate growth until fall. This seasonal variability in carbonate formation greatly impacts carbonate formation temperature, with important implications for estimating soil water δ18O values. Calculating soil water δ18O values using T(Δ47) produces a soil water δ18O lapse rate of −4.6‰/km, remarkably similar to that of modern surface waters (−4.8‰/km), and significantly improving on previous soil water estimates assuming MAAT for carbonate formation temperatures. Although seasonal bias can prevent the straightforward translation of soil carbonate T(Δ47) into meaningful surface air temperatures, direct constraints on temperature from clumped isotopes can both provide a window into soil processes and aid in the interpretation of conventional stable isotopic data to reconstruct surface conditions in the past.","author":[{"dropping-particle":"","family":"Peters","given":"Nathan A.","non-dropping-particle":"","parse-names":false,"suffix":""},{"dropping-particle":"","family":"Huntington","given":"Katharine W.","non-dropping-particle":"","parse-names":false,"suffix":""},{"dropping-particle":"","family":"Hoke","given":"Gregory D.","non-dropping-particle":"","parse-names":false,"suffix":""}],"container-title":"Earth and Planetary Science Letters","id":"ITEM-1","issued":{"date-parts":[["2013","1","1"]]},"page":"208-218","publisher":"Elsevier","title":"Hot or not? Impact of seasonally variable soil carbonate formation on paleotemperature and O-isotope records from clumped isotope thermometry","type":"article-journal","volume":"361"},"uris":["http://www.mendeley.com/documents/?uuid=00e7511e-a2d8-3366-8192-38498ea5f8f0"]}],"mendeley":{"formattedCitation":"(Peters et al., 2013)","manualFormatting":"(e.g. Peters et al., 2013)","plainTextFormattedCitation":"(Peters et al., 2013)"},"properties":{"noteIndex":0},"schema":"https://github.com/citation-style-language/schema/raw/master/csl-citation.json"}</w:instrText>
-      </w:r>
-      <w:r>
-        <w:rPr>
-          <w:rFonts w:ascii="Times New Roman" w:hAnsi="Times New Roman" w:cs="Times New Roman"/>
-        </w:rPr>
-        <w:fldChar w:fldCharType="separate"/>
-      </w:r>
-      <w:r>
-        <w:rPr>
-          <w:rFonts w:ascii="Times New Roman" w:hAnsi="Times New Roman" w:cs="Times New Roman"/>
-          <w:noProof/>
-        </w:rPr>
-        <w:t>(</w:t>
-      </w:r>
-      <w:r>
-        <w:rPr>
-          <w:rFonts w:ascii="Times New Roman" w:hAnsi="Times New Roman" w:cs="Times New Roman"/>
-          <w:i/>
-          <w:noProof/>
-        </w:rPr>
-        <w:t>e.g.</w:t>
-      </w:r>
-      <w:r>
-        <w:rPr>
-          <w:rFonts w:ascii="Times New Roman" w:hAnsi="Times New Roman" w:cs="Times New Roman"/>
-          <w:noProof/>
-        </w:rPr>
-        <w:t xml:space="preserve"> </w:t>
-      </w:r>
-      <w:r>
-        <w:rPr>
-          <w:rFonts w:ascii="Times New Roman" w:hAnsi="Times New Roman" w:cs="Times New Roman"/>
-          <w:noProof/>
-        </w:rPr>
-        <w:t>Peters et al., 2013)</w:t>
-      </w:r>
-      <w:r>
-        <w:rPr>
-          <w:rFonts w:ascii="Times New Roman" w:hAnsi="Times New Roman" w:cs="Times New Roman"/>
-        </w:rPr>
-        <w:fldChar w:fldCharType="end"/>
-      </w:r>
-      <w:r>
-        <w:rPr>
-          <w:rFonts w:ascii="Times New Roman" w:hAnsi="Times New Roman" w:cs="Times New Roman"/>
-        </w:rPr>
-        <w:t xml:space="preserve">. </w:t>
-      </w:r>
-    </w:p>
-    <w:p>
-      <w:pPr>
-        <w:rPr>
-          <w:rFonts w:ascii="Times New Roman" w:hAnsi="Times New Roman" w:cs="Times New Roman"/>
-        </w:rPr>
-      </w:pPr>
-      <w:r>
-        <w:rPr>
-          <w:rFonts w:ascii="Times New Roman" w:hAnsi="Times New Roman" w:cs="Times New Roman"/>
-          <w:noProof/>
-        </w:rPr>
         <w:drawing>
           <wp:inline distT="0" distB="0" distL="0" distR="0" wp14:anchorId="098703D1" wp14:editId="2FCFD21F">
             <wp:extent cx="5943600" cy="5244465"/>
@@ -14200,6 +14351,7 @@
     </w:p>
     <w:p>
       <w:pPr>
+        <w:spacing w:line="480" w:lineRule="auto"/>
         <w:rPr>
           <w:rFonts w:ascii="Times New Roman" w:hAnsi="Times New Roman" w:cs="Times New Roman"/>
         </w:rPr>
@@ -14232,35 +14384,240 @@
         <w:rPr>
           <w:rFonts w:ascii="Times New Roman" w:hAnsi="Times New Roman" w:cs="Times New Roman"/>
         </w:rPr>
-        <w:t xml:space="preserve">carbonate for all 33 sites in this study. </w:t>
-      </w:r>
-    </w:p>
-    <w:p>
-      <w:pPr>
-        <w:rPr>
-          <w:rFonts w:ascii="Times New Roman" w:hAnsi="Times New Roman" w:cs="Times New Roman"/>
-        </w:rPr>
-      </w:pPr>
-    </w:p>
-    <w:p>
-      <w:pPr>
-        <w:rPr>
-          <w:rFonts w:ascii="Times New Roman" w:hAnsi="Times New Roman" w:cs="Times New Roman"/>
-        </w:rPr>
-      </w:pPr>
-    </w:p>
-    <w:p>
-      <w:pPr>
-        <w:rPr>
-          <w:rFonts w:ascii="Times New Roman" w:hAnsi="Times New Roman" w:cs="Times New Roman"/>
-        </w:rPr>
-      </w:pPr>
+        <w:t xml:space="preserve">carbonate for </w:t>
+      </w:r>
+      <w:r>
+        <w:rPr>
+          <w:rFonts w:ascii="Times New Roman" w:hAnsi="Times New Roman" w:cs="Times New Roman"/>
+        </w:rPr>
+        <w:t>the</w:t>
+      </w:r>
+      <w:r>
+        <w:rPr>
+          <w:rFonts w:ascii="Times New Roman" w:hAnsi="Times New Roman" w:cs="Times New Roman"/>
+        </w:rPr>
+        <w:t xml:space="preserve"> 33 sites in this study. </w:t>
+      </w:r>
+      <w:r>
+        <w:rPr>
+          <w:rFonts w:ascii="Times New Roman" w:hAnsi="Times New Roman" w:cs="Times New Roman"/>
+        </w:rPr>
+        <w:t xml:space="preserve">Panels a and b show predicted and observed carbon and oxygen isotope values assuming the hot season for carbonate precipitation. Panels c and d show predicted and observed isotope values assuming the dry season for carbonate precipitation. Values will be the same between hot and dry seasons if the hot season is the dry season at any particular site. </w:t>
+      </w:r>
+    </w:p>
+    <w:p>
+      <w:pPr>
+        <w:spacing w:line="480" w:lineRule="auto"/>
+        <w:rPr>
+          <w:rFonts w:ascii="Times New Roman" w:hAnsi="Times New Roman" w:cs="Times New Roman"/>
+        </w:rPr>
+      </w:pPr>
+      <w:r>
+        <w:rPr>
+          <w:rFonts w:ascii="Times New Roman" w:hAnsi="Times New Roman" w:cs="Times New Roman"/>
+        </w:rPr>
+        <w:t>Results/</w:t>
+      </w:r>
+      <w:r>
+        <w:rPr>
+          <w:rFonts w:ascii="Times New Roman" w:hAnsi="Times New Roman" w:cs="Times New Roman"/>
+        </w:rPr>
+        <w:t>Discussion 2, theoretical forward model</w:t>
+      </w:r>
+    </w:p>
+    <w:p>
+      <w:pPr>
+        <w:spacing w:line="480" w:lineRule="auto"/>
+        <w:rPr>
+          <w:rFonts w:ascii="Times New Roman" w:hAnsi="Times New Roman" w:cs="Times New Roman"/>
+        </w:rPr>
+      </w:pPr>
+      <w:r>
+        <w:rPr>
+          <w:rFonts w:ascii="Times New Roman" w:hAnsi="Times New Roman" w:cs="Times New Roman"/>
+        </w:rPr>
+        <w:tab/>
+        <w:t xml:space="preserve">The theoretical forward model does capture some of the spatial trends in pedogenic carbonate oxygen and carbon isotope values (Figure 3). However, there is significant scatter in these predictions as </w:t>
+      </w:r>
+      <w:r>
+        <w:rPr>
+          <w:rFonts w:ascii="Times New Roman" w:hAnsi="Times New Roman" w:cs="Times New Roman"/>
+        </w:rPr>
+        <w:lastRenderedPageBreak/>
+        <w:t xml:space="preserve">well as some inherent biases towards either lower carbon isotope values (panel a and c) or higher oxygen isotope values (panel d). These biases are troubling because, while the spatial trend is being captured, the absolute values are significantly different. With some optimization of the theoretical model based on these data, we can improve the model for use in paleoclimatic studies with more confidence. </w:t>
+      </w:r>
+      <w:r>
+        <w:rPr>
+          <w:rFonts w:ascii="Times New Roman" w:hAnsi="Times New Roman" w:cs="Times New Roman"/>
+        </w:rPr>
+        <w:t xml:space="preserve">Carbonate saturation </w:t>
+      </w:r>
+      <w:r>
+        <w:rPr>
+          <w:rFonts w:ascii="Times New Roman" w:hAnsi="Times New Roman" w:cs="Times New Roman"/>
+        </w:rPr>
+        <w:t>can be</w:t>
+      </w:r>
+      <w:r>
+        <w:rPr>
+          <w:rFonts w:ascii="Times New Roman" w:hAnsi="Times New Roman" w:cs="Times New Roman"/>
+        </w:rPr>
+        <w:t xml:space="preserve"> reached when </w:t>
+      </w:r>
+      <w:r>
+        <w:rPr>
+          <w:rFonts w:ascii="Times New Roman" w:hAnsi="Times New Roman" w:cs="Times New Roman"/>
+          <w:i/>
+        </w:rPr>
+        <w:t>p</w:t>
+      </w:r>
+      <w:r>
+        <w:rPr>
+          <w:rFonts w:ascii="Times New Roman" w:hAnsi="Times New Roman" w:cs="Times New Roman"/>
+        </w:rPr>
+        <w:t>CO</w:t>
+      </w:r>
+      <w:r>
+        <w:rPr>
+          <w:rFonts w:ascii="Times New Roman" w:hAnsi="Times New Roman" w:cs="Times New Roman"/>
+          <w:vertAlign w:val="subscript"/>
+        </w:rPr>
+        <w:t>2</w:t>
+      </w:r>
+      <w:r>
+        <w:rPr>
+          <w:rFonts w:ascii="Times New Roman" w:hAnsi="Times New Roman" w:cs="Times New Roman"/>
+        </w:rPr>
+        <w:t xml:space="preserve"> decreases, temperature increases and/or there is rapid evaporation. Therefore, hot and/or dry conditions have been suggested to facilitate pedogenic carbonate precipitation, with the relative importance of these conditions debated</w:t>
+      </w:r>
+      <w:r>
+        <w:rPr>
+          <w:rFonts w:ascii="Times New Roman" w:hAnsi="Times New Roman" w:cs="Times New Roman"/>
+        </w:rPr>
+        <w:t xml:space="preserve"> </w:t>
+      </w:r>
+      <w:r>
+        <w:rPr>
+          <w:rFonts w:ascii="Times New Roman" w:hAnsi="Times New Roman" w:cs="Times New Roman"/>
+        </w:rPr>
+        <w:fldChar w:fldCharType="begin" w:fldLock="1"/>
+      </w:r>
+      <w:r>
+        <w:rPr>
+          <w:rFonts w:ascii="Times New Roman" w:hAnsi="Times New Roman" w:cs="Times New Roman"/>
+        </w:rPr>
+        <w:instrText xml:space="preserve">ADDIN CSL_CITATION {"citationItems":[{"id":"ITEM-1","itemData":{"DOI":"10.1016/J.EPSL.2012.10.024","ISSN":"0012-821X","abstract":"Quantifying the timing and temperature of soil carbonate formation is important for interpreting isotopic records of Earth-surface temperature and soil water composition from paleosols. Pedogenic carbonates typically have been assumed to form at mean annual temperature, but recent work suggests warm-season bias in carbonate formation could impact the interpretation of δ18O values and carbonate formation temperatures for paleosol carbonates. We investigate the relationship between seasonally variable soil temperatures and carbonate formation temperatures estimated using clumped isotope thermometry (T(Δ47)). Holocene soil carbonates were collected along the eastern flank of the Andes (33°S) over 2km of relief and a nearly 15°C range of mean annual air temperature (MAAT). This area receives both westerly, winter season precipitation and easterly, summer season precipitation, leading to a reversal of soil moisture regimes that occurs at </w:instrText>
+      </w:r>
+      <w:r>
+        <w:rPr>
+          <w:rFonts w:ascii="Cambria Math" w:hAnsi="Cambria Math" w:cs="Cambria Math"/>
+        </w:rPr>
+        <w:instrText>∼</w:instrText>
+      </w:r>
+      <w:r>
+        <w:rPr>
+          <w:rFonts w:ascii="Times New Roman" w:hAnsi="Times New Roman" w:cs="Times New Roman"/>
+        </w:rPr>
+        <w:instrText xml:space="preserve">2km elevation. In instrumented pits sampled to 1m depth, we do not observe systematic variation in T(Δ47) with depth or with elevation-dependent MAAT. Average T(Δ47) values for soil carbonates collected above 2km elevation reflect summer soil temperatures. In contrast, T(Δ47) values below </w:instrText>
+      </w:r>
+      <w:r>
+        <w:rPr>
+          <w:rFonts w:ascii="Cambria Math" w:hAnsi="Cambria Math" w:cs="Cambria Math"/>
+        </w:rPr>
+        <w:instrText>∼</w:instrText>
+      </w:r>
+      <w:r>
+        <w:rPr>
+          <w:rFonts w:ascii="Times New Roman" w:hAnsi="Times New Roman" w:cs="Times New Roman"/>
+        </w:rPr>
+        <w:instrText xml:space="preserve">2km track mean annual soil temperature. These results may reflect the dominance of summer precipitation below </w:instrText>
+      </w:r>
+      <w:r>
+        <w:rPr>
+          <w:rFonts w:ascii="Cambria Math" w:hAnsi="Cambria Math" w:cs="Cambria Math"/>
+        </w:rPr>
+        <w:instrText>∼</w:instrText>
+      </w:r>
+      <w:r>
+        <w:rPr>
+          <w:rFonts w:ascii="Times New Roman" w:hAnsi="Times New Roman" w:cs="Times New Roman"/>
+        </w:rPr>
+        <w:instrText>2km, which likely delays soil drying and carbonate growth until fall. This seasonal variability in carbonate formation greatly impacts carbonate formation temperature, with important implications for estimating soil water δ18O values. Calculating soil water δ18O values using T(Δ47) produces a soil water δ18O lapse rate of −4.6‰/km, remarkably similar to that of modern surface waters (−4.8‰/km), and significantly improving on previous soil water estimates assuming MAAT for carbonate formation temperatures. Although seasonal bias can prevent the straightforward translation of soil carbonate T(Δ47) into meaningful surface air temperatures, direct constraints on temperature from clumped isotopes can both provide a window into soil processes and aid in the interpretation of conventional stable isotopic data to reconstruct surface conditions in the past.","author":[{"dropping-particle":"","family":"Peters","given":"Nathan A.","non-dropping-particle":"","parse-names":false,"suffix":""},{"dropping-particle":"","family":"Huntington","given":"Katharine W.","non-dropping-particle":"","parse-names":false,"suffix":""},{"dropping-particle":"","family":"Hoke","given":"Gregory D.","non-dropping-particle":"","parse-names":false,"suffix":""}],"container-title":"Earth and Planetary Science Letters","id":"ITEM-1","issued":{"date-parts":[["2013","1","1"]]},"page":"208-218","publisher":"Elsevier","title":"Hot or not? Impact of seasonally variable soil carbonate formation on paleotemperature and O-isotope records from clumped isotope thermometry","type":"article-journal","volume":"361"},"uris":["http://www.mendeley.com/documents/?uuid=00e7511e-a2d8-3366-8192-38498ea5f8f0"]}],"mendeley":{"formattedCitation":"(Peters et al., 2013)","manualFormatting":"(e.g. Peters et al., 2013)","plainTextFormattedCitation":"(Peters et al., 2013)"},"properties":{"noteIndex":0},"schema":"https://github.com/citation-style-language/schema/raw/master/csl-citation.json"}</w:instrText>
+      </w:r>
+      <w:r>
+        <w:rPr>
+          <w:rFonts w:ascii="Times New Roman" w:hAnsi="Times New Roman" w:cs="Times New Roman"/>
+        </w:rPr>
+        <w:fldChar w:fldCharType="separate"/>
+      </w:r>
       <w:r>
         <w:rPr>
           <w:rFonts w:ascii="Times New Roman" w:hAnsi="Times New Roman" w:cs="Times New Roman"/>
           <w:noProof/>
         </w:rPr>
-        <w:lastRenderedPageBreak/>
+        <w:t>(</w:t>
+      </w:r>
+      <w:r>
+        <w:rPr>
+          <w:rFonts w:ascii="Times New Roman" w:hAnsi="Times New Roman" w:cs="Times New Roman"/>
+          <w:i/>
+          <w:noProof/>
+        </w:rPr>
+        <w:t>e.g.</w:t>
+      </w:r>
+      <w:r>
+        <w:rPr>
+          <w:rFonts w:ascii="Times New Roman" w:hAnsi="Times New Roman" w:cs="Times New Roman"/>
+          <w:noProof/>
+        </w:rPr>
+        <w:t xml:space="preserve"> </w:t>
+      </w:r>
+      <w:r>
+        <w:rPr>
+          <w:rFonts w:ascii="Times New Roman" w:hAnsi="Times New Roman" w:cs="Times New Roman"/>
+          <w:noProof/>
+        </w:rPr>
+        <w:t>Peters et al., 2013)</w:t>
+      </w:r>
+      <w:r>
+        <w:rPr>
+          <w:rFonts w:ascii="Times New Roman" w:hAnsi="Times New Roman" w:cs="Times New Roman"/>
+        </w:rPr>
+        <w:fldChar w:fldCharType="end"/>
+      </w:r>
+      <w:r>
+        <w:rPr>
+          <w:rFonts w:ascii="Times New Roman" w:hAnsi="Times New Roman" w:cs="Times New Roman"/>
+        </w:rPr>
+        <w:t xml:space="preserve">. </w:t>
+      </w:r>
+      <w:r>
+        <w:rPr>
+          <w:rFonts w:ascii="Times New Roman" w:hAnsi="Times New Roman" w:cs="Times New Roman"/>
+        </w:rPr>
+        <w:t xml:space="preserve">With respect to hot season vs. dry season as the season of carbonate precipitation, the model does not prefer one to the other, with RMSEs being similar in both seasons. </w:t>
+      </w:r>
+    </w:p>
+    <w:p>
+      <w:pPr>
+        <w:spacing w:line="480" w:lineRule="auto"/>
+        <w:rPr>
+          <w:rFonts w:ascii="Times New Roman" w:hAnsi="Times New Roman" w:cs="Times New Roman"/>
+        </w:rPr>
+      </w:pPr>
+    </w:p>
+    <w:p>
+      <w:pPr>
+        <w:spacing w:line="480" w:lineRule="auto"/>
+        <w:rPr>
+          <w:rFonts w:ascii="Times New Roman" w:hAnsi="Times New Roman" w:cs="Times New Roman"/>
+        </w:rPr>
+      </w:pPr>
+      <w:r>
+        <w:rPr>
+          <w:rFonts w:ascii="Times New Roman" w:hAnsi="Times New Roman" w:cs="Times New Roman"/>
+          <w:noProof/>
+        </w:rPr>
         <w:drawing>
           <wp:inline distT="0" distB="0" distL="0" distR="0" wp14:anchorId="1A4B169E" wp14:editId="5950420B">
             <wp:extent cx="5943600" cy="2781300"/>
@@ -14306,6 +14663,7 @@
     </w:p>
     <w:p>
       <w:pPr>
+        <w:spacing w:line="480" w:lineRule="auto"/>
         <w:rPr>
           <w:rFonts w:ascii="Times New Roman" w:hAnsi="Times New Roman" w:cs="Times New Roman"/>
         </w:rPr>
@@ -14319,13 +14677,15 @@
     </w:p>
     <w:p>
       <w:pPr>
-        <w:rPr>
-          <w:rFonts w:ascii="Times New Roman" w:hAnsi="Times New Roman" w:cs="Times New Roman"/>
-        </w:rPr>
-      </w:pPr>
-    </w:p>
-    <w:p>
-      <w:pPr>
+        <w:spacing w:line="480" w:lineRule="auto"/>
+        <w:rPr>
+          <w:rFonts w:ascii="Times New Roman" w:hAnsi="Times New Roman" w:cs="Times New Roman"/>
+        </w:rPr>
+      </w:pPr>
+    </w:p>
+    <w:p>
+      <w:pPr>
+        <w:spacing w:line="480" w:lineRule="auto"/>
         <w:rPr>
           <w:rFonts w:ascii="Times New Roman" w:hAnsi="Times New Roman" w:cs="Times New Roman"/>
         </w:rPr>
@@ -14335,6 +14695,7 @@
           <w:rFonts w:ascii="Times New Roman" w:hAnsi="Times New Roman" w:cs="Times New Roman"/>
           <w:noProof/>
         </w:rPr>
+        <w:lastRenderedPageBreak/>
         <w:drawing>
           <wp:inline distT="0" distB="0" distL="0" distR="0" wp14:anchorId="6DFCBEA5" wp14:editId="0974B6CA">
             <wp:extent cx="5943600" cy="2781300"/>
@@ -14380,6 +14741,7 @@
     </w:p>
     <w:p>
       <w:pPr>
+        <w:spacing w:line="480" w:lineRule="auto"/>
         <w:rPr>
           <w:rFonts w:ascii="Times New Roman" w:hAnsi="Times New Roman" w:cs="Times New Roman"/>
         </w:rPr>
@@ -14399,105 +14761,396 @@
     </w:p>
     <w:p>
       <w:pPr>
-        <w:rPr>
-          <w:rFonts w:ascii="Times New Roman" w:hAnsi="Times New Roman" w:cs="Times New Roman"/>
-        </w:rPr>
-      </w:pPr>
-      <w:r>
-        <w:rPr>
-          <w:rFonts w:ascii="Times New Roman" w:hAnsi="Times New Roman" w:cs="Times New Roman"/>
-        </w:rPr>
-        <w:t xml:space="preserve">Seasonal rainfall and evaporation have been proposed to significantly affect oxygen isotope values of pedogenic carbonate. The best fit of the model in the dry quarter indicates that there is no influence of these two processes. The effects of evaporation and seasonal rainfall on d18O values of pedogenic </w:t>
-      </w:r>
+        <w:spacing w:line="480" w:lineRule="auto"/>
+        <w:rPr>
+          <w:rFonts w:ascii="Times New Roman" w:hAnsi="Times New Roman" w:cs="Times New Roman"/>
+        </w:rPr>
+      </w:pPr>
+      <w:r>
+        <w:rPr>
+          <w:rFonts w:ascii="Times New Roman" w:hAnsi="Times New Roman" w:cs="Times New Roman"/>
+        </w:rPr>
+        <w:t>Results/</w:t>
+      </w:r>
+      <w:r>
+        <w:rPr>
+          <w:rFonts w:ascii="Times New Roman" w:hAnsi="Times New Roman" w:cs="Times New Roman"/>
+        </w:rPr>
+        <w:t xml:space="preserve">Discussion 3, optimization </w:t>
+      </w:r>
+    </w:p>
+    <w:p>
+      <w:pPr>
+        <w:spacing w:line="480" w:lineRule="auto"/>
+        <w:rPr>
+          <w:rFonts w:ascii="Times New Roman" w:hAnsi="Times New Roman" w:cs="Times New Roman"/>
+        </w:rPr>
+      </w:pPr>
+      <w:r>
+        <w:rPr>
+          <w:rFonts w:ascii="Times New Roman" w:hAnsi="Times New Roman" w:cs="Times New Roman"/>
+        </w:rPr>
+        <w:tab/>
+      </w:r>
+      <w:r>
+        <w:rPr>
+          <w:rFonts w:ascii="Times New Roman" w:hAnsi="Times New Roman" w:cs="Times New Roman"/>
+        </w:rPr>
+        <w:t xml:space="preserve"> </w:t>
+      </w:r>
+    </w:p>
+    <w:p>
+      <w:pPr>
+        <w:spacing w:line="480" w:lineRule="auto"/>
+        <w:ind w:firstLine="720"/>
+        <w:rPr>
+          <w:rFonts w:ascii="Times New Roman" w:hAnsi="Times New Roman" w:cs="Times New Roman"/>
+        </w:rPr>
+      </w:pPr>
+      <w:r>
+        <w:rPr>
+          <w:rFonts w:ascii="Times New Roman" w:hAnsi="Times New Roman" w:cs="Times New Roman"/>
+        </w:rPr>
+        <w:t>The effects of evaporation and seasonal rainfall on d18O values of pedogenic carbonate have been proposed to complicate the relationship between d18O of mean annual precipitation and d18O of pedogenic carbonate</w:t>
+      </w:r>
+      <w:r>
+        <w:rPr>
+          <w:rFonts w:ascii="Times New Roman" w:hAnsi="Times New Roman" w:cs="Times New Roman"/>
+        </w:rPr>
+        <w:t xml:space="preserve">. </w:t>
+      </w:r>
+      <w:r>
+        <w:rPr>
+          <w:rFonts w:ascii="Times New Roman" w:hAnsi="Times New Roman" w:cs="Times New Roman"/>
+        </w:rPr>
+        <w:t xml:space="preserve">The </w:t>
+      </w:r>
+      <w:r>
+        <w:rPr>
+          <w:rFonts w:ascii="Times New Roman" w:hAnsi="Times New Roman" w:cs="Times New Roman"/>
+        </w:rPr>
+        <w:t>lowest RMSE</w:t>
+      </w:r>
+      <w:r>
+        <w:rPr>
+          <w:rFonts w:ascii="Times New Roman" w:hAnsi="Times New Roman" w:cs="Times New Roman"/>
+        </w:rPr>
+        <w:t xml:space="preserve"> </w:t>
+      </w:r>
+      <w:r>
+        <w:rPr>
+          <w:rFonts w:ascii="Times New Roman" w:hAnsi="Times New Roman" w:cs="Times New Roman"/>
+        </w:rPr>
+        <w:t>in</w:t>
+      </w:r>
+      <w:r>
+        <w:rPr>
+          <w:rFonts w:ascii="Times New Roman" w:hAnsi="Times New Roman" w:cs="Times New Roman"/>
+        </w:rPr>
+        <w:t xml:space="preserve"> the model</w:t>
+      </w:r>
+      <w:r>
+        <w:rPr>
+          <w:rFonts w:ascii="Times New Roman" w:hAnsi="Times New Roman" w:cs="Times New Roman"/>
+        </w:rPr>
+        <w:t>, compared to the measured data,</w:t>
+      </w:r>
+      <w:r>
+        <w:rPr>
+          <w:rFonts w:ascii="Times New Roman" w:hAnsi="Times New Roman" w:cs="Times New Roman"/>
+        </w:rPr>
+        <w:t xml:space="preserve"> indicates that there is no influence of </w:t>
+      </w:r>
+      <w:r>
+        <w:rPr>
+          <w:rFonts w:ascii="Times New Roman" w:hAnsi="Times New Roman" w:cs="Times New Roman"/>
+        </w:rPr>
+        <w:t>either seasonal rainfall or evaporation in either the dry or hot quarter</w:t>
+      </w:r>
+      <w:r>
+        <w:rPr>
+          <w:rFonts w:ascii="Times New Roman" w:hAnsi="Times New Roman" w:cs="Times New Roman"/>
+        </w:rPr>
+        <w:t xml:space="preserve">. </w:t>
+      </w:r>
+      <w:r>
+        <w:rPr>
+          <w:rFonts w:ascii="Times New Roman" w:hAnsi="Times New Roman" w:cs="Times New Roman"/>
+        </w:rPr>
+        <w:t>This would indicate that the best explanatory variables for oxygen isotope values of pedogenic carbonate is simply the oxygen isotope value of precipitation and the temperature of carbonate formation. We suggest that this lack of evaporative effect could reflect a greater influence of non-fractionating transpiration by plants as a major driver of carbonate formation, as suggested by models</w:t>
+      </w:r>
+      <w:r>
+        <w:rPr>
+          <w:rFonts w:ascii="Times New Roman" w:hAnsi="Times New Roman" w:cs="Times New Roman"/>
+        </w:rPr>
+        <w:t xml:space="preserve"> of carbonate precipitation </w:t>
+      </w:r>
+      <w:proofErr w:type="spellStart"/>
+      <w:r>
+        <w:rPr>
+          <w:rFonts w:ascii="Times New Roman" w:hAnsi="Times New Roman" w:cs="Times New Roman"/>
+        </w:rPr>
+        <w:t>mechnisms</w:t>
+      </w:r>
+      <w:proofErr w:type="spellEnd"/>
+      <w:r>
+        <w:rPr>
+          <w:rFonts w:ascii="Times New Roman" w:hAnsi="Times New Roman" w:cs="Times New Roman"/>
+        </w:rPr>
+        <w:t xml:space="preserve"> (Meyer</w:t>
+      </w:r>
+      <w:r>
+        <w:rPr>
+          <w:rFonts w:ascii="Times New Roman" w:hAnsi="Times New Roman" w:cs="Times New Roman"/>
+        </w:rPr>
+        <w:t xml:space="preserve"> et. al. 2014</w:t>
+      </w:r>
+      <w:r>
+        <w:rPr>
+          <w:rFonts w:ascii="Times New Roman" w:hAnsi="Times New Roman" w:cs="Times New Roman"/>
+        </w:rPr>
+        <w:t xml:space="preserve">). </w:t>
+      </w:r>
+    </w:p>
+    <w:p>
+      <w:pPr>
+        <w:spacing w:line="480" w:lineRule="auto"/>
+        <w:ind w:firstLine="720"/>
+        <w:rPr>
+          <w:rFonts w:ascii="Times New Roman" w:hAnsi="Times New Roman" w:cs="Times New Roman"/>
+        </w:rPr>
+      </w:pPr>
       <w:r>
         <w:rPr>
           <w:rFonts w:ascii="Times New Roman" w:hAnsi="Times New Roman" w:cs="Times New Roman"/>
         </w:rPr>
         <w:lastRenderedPageBreak/>
-        <w:t>carbonate have been proposed to complicate the relationship between d18O of mean annual precipitation and d18O of pedogenic carbonate.</w:t>
-      </w:r>
-    </w:p>
-    <w:p>
-      <w:pPr>
-        <w:rPr>
-          <w:rFonts w:ascii="Times New Roman" w:hAnsi="Times New Roman" w:cs="Times New Roman"/>
-        </w:rPr>
-      </w:pPr>
-      <w:r>
-        <w:rPr>
-          <w:rFonts w:ascii="Times New Roman" w:hAnsi="Times New Roman" w:cs="Times New Roman"/>
-        </w:rPr>
-        <w:t>Q: Do evaporation and/or seasonal rainfall significantly affect d18O values of pedogenic carbonate?</w:t>
-      </w:r>
-    </w:p>
-    <w:p>
-      <w:pPr>
-        <w:rPr>
-          <w:rFonts w:ascii="Times New Roman" w:hAnsi="Times New Roman" w:cs="Times New Roman"/>
-        </w:rPr>
-      </w:pPr>
-      <w:r>
-        <w:rPr>
-          <w:rFonts w:ascii="Times New Roman" w:hAnsi="Times New Roman" w:cs="Times New Roman"/>
-        </w:rPr>
-        <w:t xml:space="preserve">A: Run the model with successively increasing amounts of seasonal rainfall bias and evaporative effects. </w:t>
-      </w:r>
-    </w:p>
-    <w:p>
-      <w:pPr>
-        <w:rPr>
-          <w:rFonts w:ascii="Times New Roman" w:hAnsi="Times New Roman" w:cs="Times New Roman"/>
-        </w:rPr>
-      </w:pPr>
-      <w:r>
-        <w:rPr>
-          <w:rFonts w:ascii="Times New Roman" w:hAnsi="Times New Roman" w:cs="Times New Roman"/>
-        </w:rPr>
-        <w:t>R: RMSE of predicted vs. measured d18O is lowest with no seasonal rainfall bias and no evaporative effects.</w:t>
-      </w:r>
-    </w:p>
-    <w:p>
-      <w:pPr>
-        <w:rPr>
-          <w:rFonts w:ascii="Times New Roman" w:hAnsi="Times New Roman" w:cs="Times New Roman"/>
-        </w:rPr>
-      </w:pPr>
-      <w:r>
-        <w:rPr>
-          <w:rFonts w:ascii="Times New Roman" w:hAnsi="Times New Roman" w:cs="Times New Roman"/>
-        </w:rPr>
-        <w:t xml:space="preserve">I: Therefore, d18O seems to be most influenced by MAT and temperature of formation, with minimal influence of evaporation or seasonal rainfall. </w:t>
-      </w:r>
-    </w:p>
-    <w:p>
-      <w:pPr>
-        <w:rPr>
-          <w:rFonts w:ascii="Times New Roman" w:hAnsi="Times New Roman" w:cs="Times New Roman"/>
-        </w:rPr>
-      </w:pPr>
-      <w:r>
-        <w:rPr>
-          <w:rFonts w:ascii="Times New Roman" w:hAnsi="Times New Roman" w:cs="Times New Roman"/>
-        </w:rPr>
-        <w:t xml:space="preserve">Transpiration leading to upward water movement may be more important than evaporation? (e.g. Meyer). </w:t>
-      </w:r>
-    </w:p>
-    <w:p>
-      <w:pPr>
-        <w:rPr>
-          <w:rFonts w:ascii="Times New Roman" w:hAnsi="Times New Roman" w:cs="Times New Roman"/>
-        </w:rPr>
-      </w:pPr>
-    </w:p>
-    <w:p>
-      <w:pPr>
-        <w:rPr>
-          <w:rFonts w:ascii="Times New Roman" w:hAnsi="Times New Roman" w:cs="Times New Roman"/>
-        </w:rPr>
-      </w:pPr>
-    </w:p>
-    <w:p>
-      <w:pPr>
+        <w:t>Optimization of respiration rates indicates that carbon isotope values reflect lower than our calculated mean respiration rates, especially in the hot season. To test if this was due to the aridity of the sites, we recalculated the respiration rate equation for sites that had a lower than 500mm P</w:t>
+      </w:r>
+      <w:r>
+        <w:rPr>
+          <w:rFonts w:ascii="Times New Roman" w:hAnsi="Times New Roman" w:cs="Times New Roman"/>
+          <w:vertAlign w:val="subscript"/>
+        </w:rPr>
+        <w:t>a</w:t>
+      </w:r>
+      <w:r>
+        <w:rPr>
+          <w:rFonts w:ascii="Times New Roman" w:hAnsi="Times New Roman" w:cs="Times New Roman"/>
+        </w:rPr>
+        <w:t>. This analysis</w:t>
+      </w:r>
+      <w:r>
+        <w:rPr>
+          <w:rFonts w:ascii="Times New Roman" w:hAnsi="Times New Roman" w:cs="Times New Roman"/>
+        </w:rPr>
+        <w:t xml:space="preserve"> did not</w:t>
+      </w:r>
+      <w:r>
+        <w:rPr>
+          <w:rFonts w:ascii="Times New Roman" w:hAnsi="Times New Roman" w:cs="Times New Roman"/>
+        </w:rPr>
+        <w:t xml:space="preserve"> significantly</w:t>
+      </w:r>
+      <w:r>
+        <w:rPr>
+          <w:rFonts w:ascii="Times New Roman" w:hAnsi="Times New Roman" w:cs="Times New Roman"/>
+        </w:rPr>
+        <w:t xml:space="preserve"> change </w:t>
+      </w:r>
+      <w:r>
+        <w:rPr>
+          <w:rFonts w:ascii="Times New Roman" w:hAnsi="Times New Roman" w:cs="Times New Roman"/>
+        </w:rPr>
+        <w:t>any constants in the</w:t>
+      </w:r>
+      <w:r>
+        <w:rPr>
+          <w:rFonts w:ascii="Times New Roman" w:hAnsi="Times New Roman" w:cs="Times New Roman"/>
+        </w:rPr>
+        <w:t xml:space="preserve"> equation</w:t>
+      </w:r>
+      <w:r>
+        <w:rPr>
+          <w:rFonts w:ascii="Times New Roman" w:hAnsi="Times New Roman" w:cs="Times New Roman"/>
+        </w:rPr>
+        <w:t>, indicating</w:t>
+      </w:r>
+      <w:r>
+        <w:rPr>
+          <w:rFonts w:ascii="Times New Roman" w:hAnsi="Times New Roman" w:cs="Times New Roman"/>
+        </w:rPr>
+        <w:t xml:space="preserve"> no bias towards higher </w:t>
+      </w:r>
+      <w:proofErr w:type="spellStart"/>
+      <w:r>
+        <w:rPr>
+          <w:rFonts w:ascii="Times New Roman" w:hAnsi="Times New Roman" w:cs="Times New Roman"/>
+        </w:rPr>
+        <w:t>P</w:t>
+      </w:r>
+      <w:r>
+        <w:rPr>
+          <w:rFonts w:ascii="Times New Roman" w:hAnsi="Times New Roman" w:cs="Times New Roman"/>
+          <w:vertAlign w:val="subscript"/>
+        </w:rPr>
+        <w:t>a</w:t>
+      </w:r>
+      <w:proofErr w:type="spellEnd"/>
+      <w:r>
+        <w:rPr>
+          <w:rFonts w:ascii="Times New Roman" w:hAnsi="Times New Roman" w:cs="Times New Roman"/>
+        </w:rPr>
+        <w:t xml:space="preserve"> and confirming that this equation accurately calculates average respiration even in arid environments</w:t>
+      </w:r>
+      <w:r>
+        <w:rPr>
+          <w:rFonts w:ascii="Times New Roman" w:hAnsi="Times New Roman" w:cs="Times New Roman"/>
+        </w:rPr>
+        <w:t xml:space="preserve">. </w:t>
+      </w:r>
+      <w:r>
+        <w:rPr>
+          <w:rFonts w:ascii="Times New Roman" w:hAnsi="Times New Roman" w:cs="Times New Roman"/>
+        </w:rPr>
+        <w:t>When the hot quarter is assumed to be the season of carbonate precipitation, the optimal respiration rate is only ~</w:t>
+      </w:r>
+      <w:r>
+        <w:rPr>
+          <w:rFonts w:ascii="Times New Roman" w:hAnsi="Times New Roman" w:cs="Times New Roman"/>
+        </w:rPr>
+        <w:t>17</w:t>
+      </w:r>
+      <w:r>
+        <w:rPr>
+          <w:rFonts w:ascii="Times New Roman" w:hAnsi="Times New Roman" w:cs="Times New Roman"/>
+        </w:rPr>
+        <w:t>% of the estimated respiration rate calculated in the model equation</w:t>
+      </w:r>
+      <w:r>
+        <w:rPr>
+          <w:rFonts w:ascii="Times New Roman" w:hAnsi="Times New Roman" w:cs="Times New Roman"/>
+        </w:rPr>
+        <w:t>, with significantly more error at higher respiration rates</w:t>
+      </w:r>
+      <w:r>
+        <w:rPr>
+          <w:rFonts w:ascii="Times New Roman" w:hAnsi="Times New Roman" w:cs="Times New Roman"/>
+        </w:rPr>
+        <w:t>.</w:t>
+      </w:r>
+      <w:r>
+        <w:rPr>
+          <w:rFonts w:ascii="Times New Roman" w:hAnsi="Times New Roman" w:cs="Times New Roman"/>
+        </w:rPr>
+        <w:t xml:space="preserve"> For the dry quarter, the lowest RMSE is at 34% estimated respiration rate, but the RMSE does not increase very much after that point (Figure 5, panel b). This could indicate either the dry quarter is the preferred time of carbonate precipitation or that carbonate precipitation in the hot quarter is facilitated by decreasing respiration rates</w:t>
+      </w:r>
+      <w:r>
+        <w:rPr>
+          <w:rFonts w:ascii="Times New Roman" w:hAnsi="Times New Roman" w:cs="Times New Roman"/>
+        </w:rPr>
+        <w:t>.</w:t>
+      </w:r>
+      <w:r>
+        <w:rPr>
+          <w:rFonts w:ascii="Times New Roman" w:hAnsi="Times New Roman" w:cs="Times New Roman"/>
+        </w:rPr>
+        <w:t xml:space="preserve"> Respiration rates recorded in pedogenic carbonate carbon isotope values could be significantly lower than average respiration rates if CO2 degassing is a significant driver of carbonate precipitation, as suggested by previous researchers (citation). </w:t>
+      </w:r>
+      <w:r>
+        <w:rPr>
+          <w:rFonts w:ascii="Times New Roman" w:hAnsi="Times New Roman" w:cs="Times New Roman"/>
+        </w:rPr>
+        <w:t xml:space="preserve">If </w:t>
+      </w:r>
+      <w:r>
+        <w:rPr>
+          <w:rFonts w:ascii="Times New Roman" w:hAnsi="Times New Roman" w:cs="Times New Roman"/>
+        </w:rPr>
+        <w:t>this is the case</w:t>
+      </w:r>
+      <w:r>
+        <w:rPr>
+          <w:rFonts w:ascii="Times New Roman" w:hAnsi="Times New Roman" w:cs="Times New Roman"/>
+        </w:rPr>
+        <w:t xml:space="preserve">, </w:t>
+      </w:r>
+      <w:r>
+        <w:rPr>
+          <w:rFonts w:ascii="Times New Roman" w:hAnsi="Times New Roman" w:cs="Times New Roman"/>
+        </w:rPr>
+        <w:t xml:space="preserve">the </w:t>
+      </w:r>
+      <w:r>
+        <w:rPr>
+          <w:rFonts w:ascii="Times New Roman" w:hAnsi="Times New Roman" w:cs="Times New Roman"/>
+        </w:rPr>
+        <w:t>interpreted climatic signals</w:t>
+      </w:r>
+      <w:r>
+        <w:rPr>
+          <w:rFonts w:ascii="Times New Roman" w:hAnsi="Times New Roman" w:cs="Times New Roman"/>
+        </w:rPr>
+        <w:t xml:space="preserve"> </w:t>
+      </w:r>
+      <w:r>
+        <w:rPr>
+          <w:rFonts w:ascii="Times New Roman" w:hAnsi="Times New Roman" w:cs="Times New Roman"/>
+        </w:rPr>
+        <w:t xml:space="preserve">would be greatly affected </w:t>
+      </w:r>
+      <w:r>
+        <w:rPr>
+          <w:rFonts w:ascii="Times New Roman" w:hAnsi="Times New Roman" w:cs="Times New Roman"/>
+        </w:rPr>
+        <w:t>because</w:t>
+      </w:r>
+      <w:r>
+        <w:rPr>
+          <w:rFonts w:ascii="Times New Roman" w:hAnsi="Times New Roman" w:cs="Times New Roman"/>
+        </w:rPr>
+        <w:t xml:space="preserve"> the mean respiration rate would not be equal to the respiration rate at the time of carbonate formation.</w:t>
+      </w:r>
+      <w:r>
+        <w:rPr>
+          <w:rFonts w:ascii="Times New Roman" w:hAnsi="Times New Roman" w:cs="Times New Roman"/>
+        </w:rPr>
+        <w:t xml:space="preserve"> This would lead to overestimation of pCO2, via the equation put forward in </w:t>
+      </w:r>
+      <w:proofErr w:type="spellStart"/>
+      <w:r>
+        <w:rPr>
+          <w:rFonts w:ascii="Times New Roman" w:hAnsi="Times New Roman" w:cs="Times New Roman"/>
+        </w:rPr>
+        <w:t>Cerling</w:t>
+      </w:r>
+      <w:proofErr w:type="spellEnd"/>
+      <w:r>
+        <w:rPr>
+          <w:rFonts w:ascii="Times New Roman" w:hAnsi="Times New Roman" w:cs="Times New Roman"/>
+        </w:rPr>
+        <w:t xml:space="preserve"> (1999). </w:t>
+      </w:r>
+    </w:p>
+    <w:p>
+      <w:pPr>
+        <w:spacing w:line="480" w:lineRule="auto"/>
+        <w:rPr>
+          <w:rFonts w:ascii="Times New Roman" w:hAnsi="Times New Roman" w:cs="Times New Roman"/>
+        </w:rPr>
+      </w:pPr>
+    </w:p>
+    <w:p>
+      <w:pPr>
+        <w:spacing w:line="480" w:lineRule="auto"/>
+        <w:rPr>
+          <w:rFonts w:ascii="Times New Roman" w:hAnsi="Times New Roman" w:cs="Times New Roman"/>
+        </w:rPr>
+      </w:pPr>
+    </w:p>
+    <w:p>
+      <w:pPr>
+        <w:spacing w:line="480" w:lineRule="auto"/>
         <w:rPr>
           <w:rFonts w:ascii="Times New Roman" w:hAnsi="Times New Roman" w:cs="Times New Roman"/>
         </w:rPr>
@@ -14507,6 +15160,7 @@
           <w:rFonts w:ascii="Times New Roman" w:hAnsi="Times New Roman" w:cs="Times New Roman"/>
           <w:noProof/>
         </w:rPr>
+        <w:lastRenderedPageBreak/>
         <w:drawing>
           <wp:inline distT="0" distB="0" distL="0" distR="0" wp14:anchorId="254C2A1E" wp14:editId="7D821459">
             <wp:extent cx="5943600" cy="5244465"/>
@@ -14552,228 +15206,209 @@
     </w:p>
     <w:p>
       <w:pPr>
-        <w:rPr>
-          <w:rFonts w:ascii="Times New Roman" w:hAnsi="Times New Roman" w:cs="Times New Roman"/>
-        </w:rPr>
-      </w:pPr>
+        <w:spacing w:line="480" w:lineRule="auto"/>
+        <w:rPr>
+          <w:rFonts w:ascii="Times New Roman" w:hAnsi="Times New Roman" w:cs="Times New Roman"/>
+        </w:rPr>
+      </w:pPr>
+      <w:r>
+        <w:rPr>
+          <w:rFonts w:ascii="Times New Roman" w:hAnsi="Times New Roman" w:cs="Times New Roman"/>
+        </w:rPr>
+        <w:t xml:space="preserve">Figure 6. Model performance, post-optimization of evaporation, seasonal rainfall, and respiration rates. RMSEs of carbon and oxygen isotope values are similar between hot and dry quarters. </w:t>
+      </w:r>
+    </w:p>
+    <w:p>
+      <w:pPr>
+        <w:spacing w:line="480" w:lineRule="auto"/>
+        <w:rPr>
+          <w:rFonts w:ascii="Times New Roman" w:hAnsi="Times New Roman" w:cs="Times New Roman"/>
+        </w:rPr>
+      </w:pPr>
+      <w:r>
+        <w:rPr>
+          <w:rFonts w:ascii="Times New Roman" w:hAnsi="Times New Roman" w:cs="Times New Roman"/>
+        </w:rPr>
+        <w:t>Results/</w:t>
+      </w:r>
+      <w:r>
+        <w:rPr>
+          <w:rFonts w:ascii="Times New Roman" w:hAnsi="Times New Roman" w:cs="Times New Roman"/>
+        </w:rPr>
+        <w:t xml:space="preserve">Discussion 4, optimized model </w:t>
+      </w:r>
+    </w:p>
+    <w:p>
+      <w:pPr>
+        <w:spacing w:line="480" w:lineRule="auto"/>
+        <w:rPr>
+          <w:rFonts w:ascii="Times New Roman" w:hAnsi="Times New Roman" w:cs="Times New Roman"/>
+        </w:rPr>
+      </w:pPr>
+      <w:r>
+        <w:rPr>
+          <w:rFonts w:ascii="Times New Roman" w:hAnsi="Times New Roman" w:cs="Times New Roman"/>
+        </w:rPr>
+        <w:tab/>
+        <w:t>The optimized model, with decreased respiration rates and no evaporation effect on oxygen isotope values, explains the modern data well. Spatial patterns in pedogenic carbonate isotope values have been observed in modern environments, but have rarely been applied to past climates. This model provides a framework to interpret pedogenic carbonate isotope values given certain climate regimes, atmospheric CO</w:t>
+      </w:r>
+      <w:r>
+        <w:rPr>
+          <w:rFonts w:ascii="Times New Roman" w:hAnsi="Times New Roman" w:cs="Times New Roman"/>
+          <w:vertAlign w:val="subscript"/>
+        </w:rPr>
+        <w:t>2</w:t>
+      </w:r>
+      <w:r>
+        <w:rPr>
+          <w:rFonts w:ascii="Times New Roman" w:hAnsi="Times New Roman" w:cs="Times New Roman"/>
+        </w:rPr>
+        <w:t xml:space="preserve"> concentrations, and soil textures. Carbon and oxygen isotope values of pedogenic </w:t>
+      </w:r>
       <w:r>
         <w:rPr>
           <w:rFonts w:ascii="Times New Roman" w:hAnsi="Times New Roman" w:cs="Times New Roman"/>
         </w:rPr>
         <w:lastRenderedPageBreak/>
-        <w:t xml:space="preserve">Figure 6. Model performance, post-optimization of evaporation, seasonal rainfall, and respiration rates. RMSEs of carbon and oxygen isotope values are similar between hot and dry quarters. </w:t>
-      </w:r>
-    </w:p>
-    <w:p>
-      <w:pPr>
-        <w:rPr>
-          <w:rFonts w:ascii="Times New Roman" w:hAnsi="Times New Roman" w:cs="Times New Roman"/>
-        </w:rPr>
-      </w:pPr>
-      <w:r>
-        <w:rPr>
-          <w:rFonts w:ascii="Times New Roman" w:hAnsi="Times New Roman" w:cs="Times New Roman"/>
-        </w:rPr>
-        <w:t>If a d</w:t>
-      </w:r>
-      <w:r>
-        <w:rPr>
-          <w:rFonts w:ascii="Times New Roman" w:hAnsi="Times New Roman" w:cs="Times New Roman"/>
-        </w:rPr>
-        <w:t xml:space="preserve">ecrease in respiration rate </w:t>
-      </w:r>
-      <w:r>
-        <w:rPr>
-          <w:rFonts w:ascii="Times New Roman" w:hAnsi="Times New Roman" w:cs="Times New Roman"/>
-        </w:rPr>
-        <w:t>is a significant</w:t>
-      </w:r>
-      <w:r>
-        <w:rPr>
-          <w:rFonts w:ascii="Times New Roman" w:hAnsi="Times New Roman" w:cs="Times New Roman"/>
-        </w:rPr>
-        <w:t xml:space="preserve"> mechanism of carbonate precipitation</w:t>
-      </w:r>
-      <w:r>
-        <w:rPr>
-          <w:rFonts w:ascii="Times New Roman" w:hAnsi="Times New Roman" w:cs="Times New Roman"/>
-        </w:rPr>
-        <w:t>, this would greatly affect the interpreted climatic signals</w:t>
-      </w:r>
-      <w:r>
-        <w:rPr>
-          <w:rFonts w:ascii="Times New Roman" w:hAnsi="Times New Roman" w:cs="Times New Roman"/>
-        </w:rPr>
-        <w:t>,</w:t>
-      </w:r>
-      <w:r>
-        <w:rPr>
-          <w:rFonts w:ascii="Times New Roman" w:hAnsi="Times New Roman" w:cs="Times New Roman"/>
-        </w:rPr>
-        <w:t xml:space="preserve"> given that the mean respiration rate would not be equal to the respiration rate at the time of carbonate formation. </w:t>
-      </w:r>
-      <w:r>
-        <w:rPr>
-          <w:rFonts w:ascii="Times New Roman" w:hAnsi="Times New Roman" w:cs="Times New Roman"/>
-        </w:rPr>
-        <w:t>When the hot quarter is assumed to be the season of carbonate precipitation, the optimal respiration rate is only ~</w:t>
-      </w:r>
-      <w:r>
-        <w:rPr>
-          <w:rFonts w:ascii="Times New Roman" w:hAnsi="Times New Roman" w:cs="Times New Roman"/>
-        </w:rPr>
-        <w:t>17</w:t>
-      </w:r>
-      <w:r>
-        <w:rPr>
-          <w:rFonts w:ascii="Times New Roman" w:hAnsi="Times New Roman" w:cs="Times New Roman"/>
-        </w:rPr>
-        <w:t xml:space="preserve">% of the estimated respiration rate calculated in the model equation. </w:t>
-      </w:r>
-      <w:r>
-        <w:rPr>
-          <w:rFonts w:ascii="Times New Roman" w:hAnsi="Times New Roman" w:cs="Times New Roman"/>
-        </w:rPr>
-        <w:t xml:space="preserve">Considering </w:t>
-      </w:r>
-      <w:r>
-        <w:rPr>
-          <w:rFonts w:ascii="Times New Roman" w:hAnsi="Times New Roman" w:cs="Times New Roman"/>
-        </w:rPr>
-        <w:t xml:space="preserve">pedogenic carbonate precipitates during short periods of low respiration rate, not reflecting mean respiration rate during the hot quarter. The third option would indicate that respiration rate could play a dominant role in facilitating pedogenic carbonate precipitation. </w:t>
-      </w:r>
-    </w:p>
-    <w:p>
-      <w:pPr>
-        <w:rPr>
-          <w:rFonts w:ascii="Times New Roman" w:hAnsi="Times New Roman" w:cs="Times New Roman"/>
-        </w:rPr>
-      </w:pPr>
-    </w:p>
-    <w:p>
-      <w:pPr>
-        <w:rPr>
-          <w:rFonts w:ascii="Times New Roman" w:hAnsi="Times New Roman" w:cs="Times New Roman"/>
-        </w:rPr>
-      </w:pPr>
-      <w:r>
-        <w:rPr>
-          <w:rFonts w:ascii="Times New Roman" w:hAnsi="Times New Roman" w:cs="Times New Roman"/>
-        </w:rPr>
-        <w:t>*Side Note</w:t>
-      </w:r>
-      <w:r>
-        <w:rPr>
-          <w:rFonts w:ascii="Times New Roman" w:hAnsi="Times New Roman" w:cs="Times New Roman"/>
-        </w:rPr>
-        <w:t>s</w:t>
-      </w:r>
-      <w:r>
-        <w:rPr>
-          <w:rFonts w:ascii="Times New Roman" w:hAnsi="Times New Roman" w:cs="Times New Roman"/>
-        </w:rPr>
-        <w:t>*</w:t>
-      </w:r>
-      <w:r>
-        <w:rPr>
-          <w:rFonts w:ascii="Times New Roman" w:hAnsi="Times New Roman" w:cs="Times New Roman"/>
-        </w:rPr>
-        <w:tab/>
-      </w:r>
-    </w:p>
-    <w:p>
-      <w:pPr>
-        <w:rPr>
-          <w:rFonts w:ascii="Times New Roman" w:hAnsi="Times New Roman" w:cs="Times New Roman"/>
-        </w:rPr>
-      </w:pPr>
-      <w:r>
-        <w:rPr>
-          <w:rFonts w:ascii="Times New Roman" w:hAnsi="Times New Roman" w:cs="Times New Roman"/>
-        </w:rPr>
-        <w:t xml:space="preserve">Given that the model does not fully resolve season of formation, clumped temperatures might be useful to help inform the season of carbonate formation. Comparing gridded climate temperatures of hot and dry seasons to clumped temperatures reveals that, while there is significant variation and calibration curves affect the clumped temperatures, </w:t>
-      </w:r>
-      <w:r>
-        <w:rPr>
-          <w:rFonts w:ascii="Times New Roman" w:hAnsi="Times New Roman" w:cs="Times New Roman"/>
-        </w:rPr>
-        <w:t xml:space="preserve">generally </w:t>
-      </w:r>
-      <w:r>
-        <w:rPr>
-          <w:rFonts w:ascii="Times New Roman" w:hAnsi="Times New Roman" w:cs="Times New Roman"/>
-        </w:rPr>
-        <w:t>hot season temperatures are preferred in clumped temperature calculations</w:t>
-      </w:r>
-      <w:r>
-        <w:rPr>
-          <w:rFonts w:ascii="Times New Roman" w:hAnsi="Times New Roman" w:cs="Times New Roman"/>
-        </w:rPr>
-        <w:t xml:space="preserve"> when calculated with the Kelson (2017) calibration curve</w:t>
-      </w:r>
-      <w:r>
-        <w:rPr>
-          <w:rFonts w:ascii="Times New Roman" w:hAnsi="Times New Roman" w:cs="Times New Roman"/>
-        </w:rPr>
-        <w:t xml:space="preserve">. However, this is far from definitive because of the aforementioned issues with clumped temperature calculations. </w:t>
-      </w:r>
-    </w:p>
-    <w:p>
-      <w:pPr>
-        <w:rPr>
-          <w:rFonts w:ascii="Times New Roman" w:hAnsi="Times New Roman" w:cs="Times New Roman"/>
-        </w:rPr>
-      </w:pPr>
-      <w:r>
-        <w:rPr>
-          <w:rFonts w:ascii="Times New Roman" w:hAnsi="Times New Roman" w:cs="Times New Roman"/>
-        </w:rPr>
-        <w:t xml:space="preserve">clumped: 17.71 +/- 12.34 °C (Kelson 2017 calibration) </w:t>
-      </w:r>
-    </w:p>
-    <w:p>
-      <w:pPr>
-        <w:rPr>
-          <w:rFonts w:ascii="Times New Roman" w:hAnsi="Times New Roman" w:cs="Times New Roman"/>
-        </w:rPr>
-      </w:pPr>
-      <w:r>
-        <w:rPr>
-          <w:rFonts w:ascii="Times New Roman" w:hAnsi="Times New Roman" w:cs="Times New Roman"/>
-        </w:rPr>
-        <w:t>dry: -0.22 +/- 5.72 °C</w:t>
-      </w:r>
-    </w:p>
-    <w:p>
-      <w:pPr>
-        <w:rPr>
-          <w:rFonts w:ascii="Times New Roman" w:hAnsi="Times New Roman" w:cs="Times New Roman"/>
-        </w:rPr>
-      </w:pPr>
-      <w:r>
-        <w:rPr>
-          <w:rFonts w:ascii="Times New Roman" w:hAnsi="Times New Roman" w:cs="Times New Roman"/>
-        </w:rPr>
-        <w:t>hot: 7.02 +/- 1.61 °C</w:t>
-      </w:r>
-    </w:p>
-    <w:p>
-      <w:pPr>
-        <w:rPr>
-          <w:rFonts w:ascii="Times New Roman" w:hAnsi="Times New Roman" w:cs="Times New Roman"/>
-        </w:rPr>
-      </w:pPr>
-    </w:p>
-    <w:p>
-      <w:pPr>
-        <w:rPr>
-          <w:rFonts w:ascii="Times New Roman" w:hAnsi="Times New Roman" w:cs="Times New Roman"/>
-        </w:rPr>
-      </w:pPr>
-      <w:r>
-        <w:rPr>
-          <w:rFonts w:ascii="Times New Roman" w:hAnsi="Times New Roman" w:cs="Times New Roman"/>
-        </w:rPr>
+        <w:t>carbonate share some of these climatic drivers (seen in Figure 3), which indicates that it is beneficial to interpret these data together instead of separately. Clumped isotope calibration curves are still a challenge to researchers, with methods and standards debated (Kelson et. al. 2017). At the sites that we analyze here, the ones that have clumped isotope measurements are overwhelmingly high with an average of 17.71 C +/- 12.34 (recalculated from Kelson et. al. (2017) calibration curve), compared to hot season average temperatures of 7.02 +/- 1.61 and dry season average temperatures of -0.22 +/- 5.72</w:t>
+      </w:r>
+      <w:r>
+        <w:rPr>
+          <w:rFonts w:ascii="Times New Roman" w:hAnsi="Times New Roman" w:cs="Times New Roman"/>
+        </w:rPr>
+        <w:t xml:space="preserve">. Given this extremely high result, we are cautious of putting too much weight on clumped isotope measurements for now. Our optimized model suggests similar RMSEs for both hot and dry season and it is likely particular sites have a preferential season of carbonate precipitation based on specific seasonal precipitation and temperature regimes as well as the amount of vegetation. </w:t>
+      </w:r>
+    </w:p>
+    <w:p>
+      <w:pPr>
+        <w:rPr>
+          <w:rFonts w:ascii="Times New Roman" w:hAnsi="Times New Roman" w:cs="Times New Roman"/>
+        </w:rPr>
+      </w:pPr>
+    </w:p>
+    <w:p>
+      <w:pPr>
+        <w:rPr>
+          <w:rFonts w:ascii="Times New Roman" w:hAnsi="Times New Roman" w:cs="Times New Roman"/>
+        </w:rPr>
+      </w:pPr>
+    </w:p>
+    <w:p>
+      <w:pPr>
+        <w:rPr>
+          <w:rFonts w:ascii="Times New Roman" w:hAnsi="Times New Roman" w:cs="Times New Roman"/>
+        </w:rPr>
+      </w:pPr>
+    </w:p>
+    <w:p>
+      <w:pPr>
+        <w:rPr>
+          <w:rFonts w:ascii="Times New Roman" w:hAnsi="Times New Roman" w:cs="Times New Roman"/>
+        </w:rPr>
+      </w:pPr>
+    </w:p>
+    <w:p>
+      <w:pPr>
+        <w:rPr>
+          <w:rFonts w:ascii="Times New Roman" w:hAnsi="Times New Roman" w:cs="Times New Roman"/>
+        </w:rPr>
+      </w:pPr>
+    </w:p>
+    <w:p>
+      <w:pPr>
+        <w:rPr>
+          <w:rFonts w:ascii="Times New Roman" w:hAnsi="Times New Roman" w:cs="Times New Roman"/>
+        </w:rPr>
+      </w:pPr>
+    </w:p>
+    <w:p>
+      <w:pPr>
+        <w:rPr>
+          <w:rFonts w:ascii="Times New Roman" w:hAnsi="Times New Roman" w:cs="Times New Roman"/>
+        </w:rPr>
+      </w:pPr>
+    </w:p>
+    <w:p>
+      <w:pPr>
+        <w:rPr>
+          <w:rFonts w:ascii="Times New Roman" w:hAnsi="Times New Roman" w:cs="Times New Roman"/>
+        </w:rPr>
+      </w:pPr>
+    </w:p>
+    <w:p>
+      <w:pPr>
+        <w:rPr>
+          <w:rFonts w:ascii="Times New Roman" w:hAnsi="Times New Roman" w:cs="Times New Roman"/>
+        </w:rPr>
+      </w:pPr>
+    </w:p>
+    <w:p>
+      <w:pPr>
+        <w:rPr>
+          <w:rFonts w:ascii="Times New Roman" w:hAnsi="Times New Roman" w:cs="Times New Roman"/>
+        </w:rPr>
+      </w:pPr>
+    </w:p>
+    <w:p>
+      <w:pPr>
+        <w:rPr>
+          <w:rFonts w:ascii="Times New Roman" w:hAnsi="Times New Roman" w:cs="Times New Roman"/>
+        </w:rPr>
+      </w:pPr>
+    </w:p>
+    <w:p>
+      <w:pPr>
+        <w:rPr>
+          <w:rFonts w:ascii="Times New Roman" w:hAnsi="Times New Roman" w:cs="Times New Roman"/>
+        </w:rPr>
+      </w:pPr>
+    </w:p>
+    <w:p>
+      <w:pPr>
+        <w:rPr>
+          <w:rFonts w:ascii="Times New Roman" w:hAnsi="Times New Roman" w:cs="Times New Roman"/>
+        </w:rPr>
+      </w:pPr>
+    </w:p>
+    <w:p>
+      <w:pPr>
+        <w:rPr>
+          <w:rFonts w:ascii="Times New Roman" w:hAnsi="Times New Roman" w:cs="Times New Roman"/>
+        </w:rPr>
+      </w:pPr>
+    </w:p>
+    <w:p>
+      <w:pPr>
+        <w:rPr>
+          <w:rFonts w:ascii="Times New Roman" w:hAnsi="Times New Roman" w:cs="Times New Roman"/>
+        </w:rPr>
+      </w:pPr>
+    </w:p>
+    <w:p>
+      <w:pPr>
+        <w:rPr>
+          <w:rFonts w:ascii="Times New Roman" w:hAnsi="Times New Roman" w:cs="Times New Roman"/>
+        </w:rPr>
+      </w:pPr>
+    </w:p>
+    <w:p>
+      <w:pPr>
+        <w:rPr>
+          <w:rFonts w:ascii="Times New Roman" w:hAnsi="Times New Roman" w:cs="Times New Roman"/>
+        </w:rPr>
+      </w:pPr>
+    </w:p>
+    <w:p>
+      <w:pPr>
+        <w:rPr>
+          <w:rFonts w:ascii="Times New Roman" w:hAnsi="Times New Roman" w:cs="Times New Roman"/>
+        </w:rPr>
+      </w:pPr>
+      <w:r>
+        <w:rPr>
+          <w:rFonts w:ascii="Times New Roman" w:hAnsi="Times New Roman" w:cs="Times New Roman"/>
+        </w:rPr>
+        <w:lastRenderedPageBreak/>
         <w:t>Lower MAP could affect the relationship between soil respiration and climate (temperature and precipitation).</w:t>
       </w:r>
     </w:p>
@@ -14814,6 +15449,12 @@
         </w:rPr>
         <w:t>)</w:t>
       </w:r>
+      <w:r>
+        <w:rPr>
+          <w:rFonts w:ascii="Times New Roman" w:hAnsi="Times New Roman" w:cs="Times New Roman"/>
+        </w:rPr>
+        <w:t xml:space="preserve"> (also did for MAP &lt; 500)</w:t>
+      </w:r>
     </w:p>
     <w:p>
       <w:pPr>
@@ -15071,6 +15712,7 @@
         <w:rPr>
           <w:rFonts w:ascii="Times New Roman" w:hAnsi="Times New Roman" w:cs="Times New Roman"/>
         </w:rPr>
+        <w:lastRenderedPageBreak/>
         <w:t>Could be a target of future work: find some sites that are higher MAP, C3 dominant, and also have pedogenic carbonate</w:t>
       </w:r>
       <w:commentRangeEnd w:id="3"/>
@@ -16567,6 +17209,7 @@
     <w:lsdException w:name="HTML Sample" w:semiHidden="1" w:unhideWhenUsed="1"/>
     <w:lsdException w:name="HTML Typewriter" w:semiHidden="1" w:unhideWhenUsed="1"/>
     <w:lsdException w:name="HTML Variable" w:semiHidden="1" w:unhideWhenUsed="1"/>
+    <w:lsdException w:name="Normal Table" w:semiHidden="1" w:unhideWhenUsed="1"/>
     <w:lsdException w:name="annotation subject" w:semiHidden="1" w:unhideWhenUsed="1"/>
     <w:lsdException w:name="No List" w:semiHidden="1" w:unhideWhenUsed="1"/>
     <w:lsdException w:name="Outline List 1" w:semiHidden="1" w:unhideWhenUsed="1"/>
@@ -16613,8 +17256,10 @@
     <w:lsdException w:name="Table Subtle 2" w:semiHidden="1" w:unhideWhenUsed="1"/>
     <w:lsdException w:name="Table Web 1" w:semiHidden="1" w:unhideWhenUsed="1"/>
     <w:lsdException w:name="Table Web 2" w:semiHidden="1" w:unhideWhenUsed="1"/>
+    <w:lsdException w:name="Table Web 3" w:semiHidden="1" w:unhideWhenUsed="1"/>
     <w:lsdException w:name="Balloon Text" w:semiHidden="1" w:unhideWhenUsed="1"/>
     <w:lsdException w:name="Table Grid" w:uiPriority="59"/>
+    <w:lsdException w:name="Table Theme" w:semiHidden="1" w:unhideWhenUsed="1"/>
     <w:lsdException w:name="Placeholder Text" w:semiHidden="1"/>
     <w:lsdException w:name="No Spacing" w:uiPriority="1" w:qFormat="1"/>
     <w:lsdException w:name="Light Shading" w:uiPriority="60"/>
@@ -18224,7 +18869,7 @@
 </file>
 
 <file path=customXml/itemProps1.xml><?xml version="1.0" encoding="utf-8"?>
-<ds:datastoreItem xmlns:ds="http://schemas.openxmlformats.org/officeDocument/2006/customXml" ds:itemID="{DEB15CF4-47E7-4DB9-B8C1-0B3D8C28ED85}">
+<ds:datastoreItem xmlns:ds="http://schemas.openxmlformats.org/officeDocument/2006/customXml" ds:itemID="{5EB4B42F-AA2C-4565-A937-253C6011301C}">
   <ds:schemaRefs>
     <ds:schemaRef ds:uri="http://schemas.openxmlformats.org/officeDocument/2006/bibliography"/>
   </ds:schemaRefs>

</xml_diff>